<commit_message>
Fixed minor grammatical errors
</commit_message>
<xml_diff>
--- a/Lab 01/Documents/Short Essays.docx
+++ b/Lab 01/Documents/Short Essays.docx
@@ -1,6 +1,6 @@
 
 <file path=word/document.xml><?xml version="1.0" encoding="utf-8"?>
-<w:document xmlns:wpc="http://schemas.microsoft.com/office/word/2010/wordprocessingCanvas" xmlns:mc="http://schemas.openxmlformats.org/markup-compatibility/2006" xmlns:o="urn:schemas-microsoft-com:office:office" xmlns:r="http://schemas.openxmlformats.org/officeDocument/2006/relationships" xmlns:m="http://schemas.openxmlformats.org/officeDocument/2006/math" xmlns:v="urn:schemas-microsoft-com:vml" xmlns:wp14="http://schemas.microsoft.com/office/word/2010/wordprocessingDrawing" xmlns:wp="http://schemas.openxmlformats.org/drawingml/2006/wordprocessingDrawing" xmlns:w10="urn:schemas-microsoft-com:office:word" xmlns:w="http://schemas.openxmlformats.org/wordprocessingml/2006/main" xmlns:w14="http://schemas.microsoft.com/office/word/2010/wordml" xmlns:w15="http://schemas.microsoft.com/office/word/2012/wordml" xmlns:wpg="http://schemas.microsoft.com/office/word/2010/wordprocessingGroup" xmlns:wpi="http://schemas.microsoft.com/office/word/2010/wordprocessingInk" xmlns:wne="http://schemas.microsoft.com/office/word/2006/wordml" xmlns:wps="http://schemas.microsoft.com/office/word/2010/wordprocessingShape" mc:Ignorable="w14 w15 wp14">
+<w:document xmlns:wpc="http://schemas.microsoft.com/office/word/2010/wordprocessingCanvas" xmlns:mc="http://schemas.openxmlformats.org/markup-compatibility/2006" xmlns:o="urn:schemas-microsoft-com:office:office" xmlns:r="http://schemas.openxmlformats.org/officeDocument/2006/relationships" xmlns:m="http://schemas.openxmlformats.org/officeDocument/2006/math" xmlns:v="urn:schemas-microsoft-com:vml" xmlns:wp14="http://schemas.microsoft.com/office/word/2010/wordprocessingDrawing" xmlns:wp="http://schemas.openxmlformats.org/drawingml/2006/wordprocessingDrawing" xmlns:w10="urn:schemas-microsoft-com:office:word" xmlns:w="http://schemas.openxmlformats.org/wordprocessingml/2006/main" xmlns:w14="http://schemas.microsoft.com/office/word/2010/wordml" xmlns:wpg="http://schemas.microsoft.com/office/word/2010/wordprocessingGroup" xmlns:wpi="http://schemas.microsoft.com/office/word/2010/wordprocessingInk" xmlns:wne="http://schemas.microsoft.com/office/word/2006/wordml" xmlns:wps="http://schemas.microsoft.com/office/word/2010/wordprocessingShape" mc:Ignorable="w14 wp14">
   <w:body>
     <w:p>
       <w:pPr>
@@ -49,6 +49,7 @@
           <w:rFonts w:ascii="Arial" w:eastAsia="Times New Roman" w:hAnsi="Arial" w:cs="Arial"/>
           <w:noProof/>
           <w:color w:val="000000"/>
+          <w:lang w:bidi="th-TH"/>
         </w:rPr>
         <w:drawing>
           <wp:inline distT="0" distB="0" distL="0" distR="0">
@@ -68,7 +69,7 @@
                     </pic:cNvPicPr>
                   </pic:nvPicPr>
                   <pic:blipFill>
-                    <a:blip r:embed="rId6">
+                    <a:blip r:embed="rId7">
                       <a:extLst>
                         <a:ext uri="{28A0092B-C50C-407E-A947-70E740481C1C}">
                           <a14:useLocalDpi xmlns:a14="http://schemas.microsoft.com/office/drawing/2010/main" val="0"/>
@@ -112,7 +113,71 @@
           <w:rFonts w:ascii="Arial" w:eastAsia="Times New Roman" w:hAnsi="Arial" w:cs="Arial"/>
           <w:color w:val="000000"/>
         </w:rPr>
-        <w:t xml:space="preserve">This example database contains data and presents information concerning movies in the database. Data in this diagram consist of the “things” contained within the tables without the context of the table itself (e.g. “Avatar”, 1990, Thailand, 2.42). The database organizes this meaningless data into information by sorting it into specific categories which serve to help identify what the data represents, in essence giving the data context. Given the diagram we can see where certain data will be stored (Film_Director&gt;Name&gt;”James Cameron”, Film_Movietitle&gt;Title&gt;”Avatar”, Film_MovieTitle&gt;Year&gt;2009, Film_Country&gt;Country&gt;”USA”). When comparing the usefulness of “2009” and “Avatar&gt;Year&gt;2009” we can see plainly that the </w:t>
+        <w:t>This example database contains data and presents information concerning movies in the database. Data in this diagram consist of the “things” contained within the tables without the context of the table itself (e.g. “Avatar”, 1990, Thailand, 2.42). The database organizes this meaningless data into information by sorting it into specific categories which serve to help identify what the data represents, in essence giving the data context. Given the diagram we can see where certain data will be stored (</w:t>
+      </w:r>
+      <w:proofErr w:type="spellStart"/>
+      <w:r>
+        <w:rPr>
+          <w:rFonts w:ascii="Arial" w:eastAsia="Times New Roman" w:hAnsi="Arial" w:cs="Arial"/>
+          <w:color w:val="000000"/>
+        </w:rPr>
+        <w:t>Film_Director</w:t>
+      </w:r>
+      <w:proofErr w:type="spellEnd"/>
+      <w:r>
+        <w:rPr>
+          <w:rFonts w:ascii="Arial" w:eastAsia="Times New Roman" w:hAnsi="Arial" w:cs="Arial"/>
+          <w:color w:val="000000"/>
+        </w:rPr>
+        <w:t xml:space="preserve">&gt;Name&gt;”James Cameron”, </w:t>
+      </w:r>
+      <w:proofErr w:type="spellStart"/>
+      <w:r>
+        <w:rPr>
+          <w:rFonts w:ascii="Arial" w:eastAsia="Times New Roman" w:hAnsi="Arial" w:cs="Arial"/>
+          <w:color w:val="000000"/>
+        </w:rPr>
+        <w:t>Film_Movietitle</w:t>
+      </w:r>
+      <w:proofErr w:type="spellEnd"/>
+      <w:r>
+        <w:rPr>
+          <w:rFonts w:ascii="Arial" w:eastAsia="Times New Roman" w:hAnsi="Arial" w:cs="Arial"/>
+          <w:color w:val="000000"/>
+        </w:rPr>
+        <w:t xml:space="preserve">&gt;Title&gt;”Avatar”, </w:t>
+      </w:r>
+      <w:proofErr w:type="spellStart"/>
+      <w:r>
+        <w:rPr>
+          <w:rFonts w:ascii="Arial" w:eastAsia="Times New Roman" w:hAnsi="Arial" w:cs="Arial"/>
+          <w:color w:val="000000"/>
+        </w:rPr>
+        <w:t>Film_MovieTitle</w:t>
+      </w:r>
+      <w:proofErr w:type="spellEnd"/>
+      <w:r>
+        <w:rPr>
+          <w:rFonts w:ascii="Arial" w:eastAsia="Times New Roman" w:hAnsi="Arial" w:cs="Arial"/>
+          <w:color w:val="000000"/>
+        </w:rPr>
+        <w:t xml:space="preserve">&gt;Year&gt;2009, </w:t>
+      </w:r>
+      <w:proofErr w:type="spellStart"/>
+      <w:r>
+        <w:rPr>
+          <w:rFonts w:ascii="Arial" w:eastAsia="Times New Roman" w:hAnsi="Arial" w:cs="Arial"/>
+          <w:color w:val="000000"/>
+        </w:rPr>
+        <w:t>Film_Country</w:t>
+      </w:r>
+      <w:proofErr w:type="spellEnd"/>
+      <w:r>
+        <w:rPr>
+          <w:rFonts w:ascii="Arial" w:eastAsia="Times New Roman" w:hAnsi="Arial" w:cs="Arial"/>
+          <w:color w:val="000000"/>
+        </w:rPr>
+        <w:t xml:space="preserve">&gt;Country&gt;”USA”). When comparing the usefulness of “2009” and “Avatar&gt;Year&gt;2009” we can see plainly that the </w:t>
       </w:r>
       <w:r>
         <w:rPr>
@@ -176,7 +241,21 @@
           <w:rFonts w:ascii="Arial" w:eastAsia="Times New Roman" w:hAnsi="Arial" w:cs="Arial"/>
           <w:color w:val="000000"/>
         </w:rPr>
-        <w:t>: Data in this pre-relational database model organizes data into tree-like structures, all of which span from a singular point. The data is stored in the form of records, which are connected to other records via links. This type of database model requires that each child record has only one parent, redundancy was a problems until later renditions, and does not cope well with data that does not exist in any predefined category.</w:t>
+        <w:t xml:space="preserve">: Data in this pre-relational database model organizes data into tree-like structures, all of which span from a singular point. The data is stored in the form of records, which are connected to other records via links. This type of database model requires that each child record has only one parent, redundancy was a </w:t>
+      </w:r>
+      <w:r>
+        <w:rPr>
+          <w:rFonts w:ascii="Arial" w:eastAsia="Times New Roman" w:hAnsi="Arial" w:cs="Arial"/>
+          <w:color w:val="000000"/>
+        </w:rPr>
+        <w:t>problem</w:t>
+      </w:r>
+      <w:r>
+        <w:rPr>
+          <w:rFonts w:ascii="Arial" w:eastAsia="Times New Roman" w:hAnsi="Arial" w:cs="Arial"/>
+          <w:color w:val="000000"/>
+        </w:rPr>
+        <w:t xml:space="preserve"> until later renditions, and does not cope well with data that does not exist in any predefined category.</w:t>
       </w:r>
     </w:p>
     <w:p>
@@ -253,7 +332,21 @@
           <w:rFonts w:ascii="Arial" w:eastAsia="Times New Roman" w:hAnsi="Arial" w:cs="Arial"/>
           <w:color w:val="000000"/>
         </w:rPr>
-        <w:t xml:space="preserve">This was because the relational database model offered higher-level, and more declarative interfaces and accessibility to the data. As hardware became faster, the extra flexibility and interactivity of the relational database </w:t>
+        <w:t xml:space="preserve">This was because the relational database model offered </w:t>
+      </w:r>
+      <w:r>
+        <w:rPr>
+          <w:rFonts w:ascii="Arial" w:eastAsia="Times New Roman" w:hAnsi="Arial" w:cs="Arial"/>
+          <w:color w:val="000000"/>
+        </w:rPr>
+        <w:t>higher-level</w:t>
+      </w:r>
+      <w:r>
+        <w:rPr>
+          <w:rFonts w:ascii="Arial" w:eastAsia="Times New Roman" w:hAnsi="Arial" w:cs="Arial"/>
+          <w:color w:val="000000"/>
+        </w:rPr>
+        <w:t xml:space="preserve"> and more declarative interfaces and accessibility to the data. As hardware became faster, the extra flexibility and interactivity of the relational database </w:t>
       </w:r>
       <w:r>
         <w:rPr>
@@ -292,7 +385,69 @@
           <w:color w:val="000000"/>
         </w:rPr>
         <w:lastRenderedPageBreak/>
-        <w:t>XML as a database model like many other, would depend on situation. However for the most part if the user is set on using a relational database, XML might be a good contender due to the number of formats that data may be stored in (CLOB, Shredded, or native XML). This versatility allows the database to adapt to any possible changes in the future, therefore making the database more module. XML also supports a number of API’s from BaseX to eXist and Sedna, this allows for a wider range of database management tools to be implemented without the need for extensive modifications. According to Steve O’Connell “</w:t>
+        <w:t xml:space="preserve">XML as a database model like many other, would depend on situation. However for the most part if the user is set on using a relational database, XML might be a good contender due to the number of formats that data may be stored in (CLOB, Shredded, or native XML). This versatility allows the database to adapt to any possible changes in the future, therefore making the database more </w:t>
+      </w:r>
+      <w:r>
+        <w:rPr>
+          <w:rFonts w:ascii="Arial" w:eastAsia="Times New Roman" w:hAnsi="Arial" w:cs="Arial"/>
+          <w:color w:val="000000"/>
+        </w:rPr>
+        <w:t>modules</w:t>
+      </w:r>
+      <w:r>
+        <w:rPr>
+          <w:rFonts w:ascii="Arial" w:eastAsia="Times New Roman" w:hAnsi="Arial" w:cs="Arial"/>
+          <w:color w:val="000000"/>
+        </w:rPr>
+        <w:t xml:space="preserve">. XML also supports a number of API’s from </w:t>
+      </w:r>
+      <w:proofErr w:type="spellStart"/>
+      <w:r>
+        <w:rPr>
+          <w:rFonts w:ascii="Arial" w:eastAsia="Times New Roman" w:hAnsi="Arial" w:cs="Arial"/>
+          <w:color w:val="000000"/>
+        </w:rPr>
+        <w:t>BaseX</w:t>
+      </w:r>
+      <w:proofErr w:type="spellEnd"/>
+      <w:r>
+        <w:rPr>
+          <w:rFonts w:ascii="Arial" w:eastAsia="Times New Roman" w:hAnsi="Arial" w:cs="Arial"/>
+          <w:color w:val="000000"/>
+        </w:rPr>
+        <w:t xml:space="preserve"> to </w:t>
+      </w:r>
+      <w:proofErr w:type="spellStart"/>
+      <w:r>
+        <w:rPr>
+          <w:rFonts w:ascii="Arial" w:eastAsia="Times New Roman" w:hAnsi="Arial" w:cs="Arial"/>
+          <w:color w:val="000000"/>
+        </w:rPr>
+        <w:t>eXist</w:t>
+      </w:r>
+      <w:proofErr w:type="spellEnd"/>
+      <w:r>
+        <w:rPr>
+          <w:rFonts w:ascii="Arial" w:eastAsia="Times New Roman" w:hAnsi="Arial" w:cs="Arial"/>
+          <w:color w:val="000000"/>
+        </w:rPr>
+        <w:t xml:space="preserve"> and </w:t>
+      </w:r>
+      <w:proofErr w:type="spellStart"/>
+      <w:r>
+        <w:rPr>
+          <w:rFonts w:ascii="Arial" w:eastAsia="Times New Roman" w:hAnsi="Arial" w:cs="Arial"/>
+          <w:color w:val="000000"/>
+        </w:rPr>
+        <w:t>Sedna</w:t>
+      </w:r>
+      <w:proofErr w:type="spellEnd"/>
+      <w:r>
+        <w:rPr>
+          <w:rFonts w:ascii="Arial" w:eastAsia="Times New Roman" w:hAnsi="Arial" w:cs="Arial"/>
+          <w:color w:val="000000"/>
+        </w:rPr>
+        <w:t>, this allows for a wider range of database management tools to be implemented without the need for extensive modifications. According to Steve O’Connell “</w:t>
       </w:r>
       <w:r>
         <w:rPr>
@@ -317,7 +472,7 @@
         </w:rPr>
         <w:t> </w:t>
       </w:r>
-      <w:hyperlink r:id="rId7" w:tooltip="Transport layer" w:history="1">
+      <w:hyperlink r:id="rId8" w:tooltip="Transport layer" w:history="1">
         <w:r>
           <w:rPr>
             <w:rStyle w:val="Hyperlink"/>
@@ -358,19 +513,19 @@
         </w:rPr>
         <w:t>.</w:t>
       </w:r>
+    </w:p>
+    <w:p>
+      <w:pPr>
+        <w:rPr>
+          <w:rFonts w:ascii="Arial" w:hAnsi="Arial" w:cs="Arial"/>
+        </w:rPr>
+      </w:pPr>
       <w:bookmarkStart w:id="0" w:name="_GoBack"/>
       <w:bookmarkEnd w:id="0"/>
     </w:p>
-    <w:p>
-      <w:pPr>
-        <w:rPr>
-          <w:rFonts w:ascii="Arial" w:hAnsi="Arial" w:cs="Arial"/>
-        </w:rPr>
-      </w:pPr>
-    </w:p>
     <w:sectPr>
-      <w:headerReference w:type="default" r:id="rId8"/>
-      <w:headerReference w:type="first" r:id="rId9"/>
+      <w:headerReference w:type="default" r:id="rId9"/>
+      <w:headerReference w:type="first" r:id="rId10"/>
       <w:pgSz w:w="12240" w:h="15840"/>
       <w:pgMar w:top="1440" w:right="1440" w:bottom="1440" w:left="1440" w:header="720" w:footer="720" w:gutter="0"/>
       <w:cols w:space="720"/>
@@ -382,7 +537,7 @@
 </file>
 
 <file path=word/endnotes.xml><?xml version="1.0" encoding="utf-8"?>
-<w:endnotes xmlns:wpc="http://schemas.microsoft.com/office/word/2010/wordprocessingCanvas" xmlns:mc="http://schemas.openxmlformats.org/markup-compatibility/2006" xmlns:o="urn:schemas-microsoft-com:office:office" xmlns:r="http://schemas.openxmlformats.org/officeDocument/2006/relationships" xmlns:m="http://schemas.openxmlformats.org/officeDocument/2006/math" xmlns:v="urn:schemas-microsoft-com:vml" xmlns:wp14="http://schemas.microsoft.com/office/word/2010/wordprocessingDrawing" xmlns:wp="http://schemas.openxmlformats.org/drawingml/2006/wordprocessingDrawing" xmlns:w10="urn:schemas-microsoft-com:office:word" xmlns:w="http://schemas.openxmlformats.org/wordprocessingml/2006/main" xmlns:w14="http://schemas.microsoft.com/office/word/2010/wordml" xmlns:w15="http://schemas.microsoft.com/office/word/2012/wordml" xmlns:wpg="http://schemas.microsoft.com/office/word/2010/wordprocessingGroup" xmlns:wpi="http://schemas.microsoft.com/office/word/2010/wordprocessingInk" xmlns:wne="http://schemas.microsoft.com/office/word/2006/wordml" xmlns:wps="http://schemas.microsoft.com/office/word/2010/wordprocessingShape" mc:Ignorable="w14 w15 wp14">
+<w:endnotes xmlns:wpc="http://schemas.microsoft.com/office/word/2010/wordprocessingCanvas" xmlns:mc="http://schemas.openxmlformats.org/markup-compatibility/2006" xmlns:o="urn:schemas-microsoft-com:office:office" xmlns:r="http://schemas.openxmlformats.org/officeDocument/2006/relationships" xmlns:m="http://schemas.openxmlformats.org/officeDocument/2006/math" xmlns:v="urn:schemas-microsoft-com:vml" xmlns:wp14="http://schemas.microsoft.com/office/word/2010/wordprocessingDrawing" xmlns:wp="http://schemas.openxmlformats.org/drawingml/2006/wordprocessingDrawing" xmlns:w10="urn:schemas-microsoft-com:office:word" xmlns:w="http://schemas.openxmlformats.org/wordprocessingml/2006/main" xmlns:w14="http://schemas.microsoft.com/office/word/2010/wordml" xmlns:wpg="http://schemas.microsoft.com/office/word/2010/wordprocessingGroup" xmlns:wpi="http://schemas.microsoft.com/office/word/2010/wordprocessingInk" xmlns:wne="http://schemas.microsoft.com/office/word/2006/wordml" xmlns:wps="http://schemas.microsoft.com/office/word/2010/wordprocessingShape" mc:Ignorable="w14 wp14">
   <w:endnote w:type="separator" w:id="-1">
     <w:p>
       <w:pPr>
@@ -407,7 +562,7 @@
 </file>
 
 <file path=word/footnotes.xml><?xml version="1.0" encoding="utf-8"?>
-<w:footnotes xmlns:wpc="http://schemas.microsoft.com/office/word/2010/wordprocessingCanvas" xmlns:mc="http://schemas.openxmlformats.org/markup-compatibility/2006" xmlns:o="urn:schemas-microsoft-com:office:office" xmlns:r="http://schemas.openxmlformats.org/officeDocument/2006/relationships" xmlns:m="http://schemas.openxmlformats.org/officeDocument/2006/math" xmlns:v="urn:schemas-microsoft-com:vml" xmlns:wp14="http://schemas.microsoft.com/office/word/2010/wordprocessingDrawing" xmlns:wp="http://schemas.openxmlformats.org/drawingml/2006/wordprocessingDrawing" xmlns:w10="urn:schemas-microsoft-com:office:word" xmlns:w="http://schemas.openxmlformats.org/wordprocessingml/2006/main" xmlns:w14="http://schemas.microsoft.com/office/word/2010/wordml" xmlns:w15="http://schemas.microsoft.com/office/word/2012/wordml" xmlns:wpg="http://schemas.microsoft.com/office/word/2010/wordprocessingGroup" xmlns:wpi="http://schemas.microsoft.com/office/word/2010/wordprocessingInk" xmlns:wne="http://schemas.microsoft.com/office/word/2006/wordml" xmlns:wps="http://schemas.microsoft.com/office/word/2010/wordprocessingShape" mc:Ignorable="w14 w15 wp14">
+<w:footnotes xmlns:wpc="http://schemas.microsoft.com/office/word/2010/wordprocessingCanvas" xmlns:mc="http://schemas.openxmlformats.org/markup-compatibility/2006" xmlns:o="urn:schemas-microsoft-com:office:office" xmlns:r="http://schemas.openxmlformats.org/officeDocument/2006/relationships" xmlns:m="http://schemas.openxmlformats.org/officeDocument/2006/math" xmlns:v="urn:schemas-microsoft-com:vml" xmlns:wp14="http://schemas.microsoft.com/office/word/2010/wordprocessingDrawing" xmlns:wp="http://schemas.openxmlformats.org/drawingml/2006/wordprocessingDrawing" xmlns:w10="urn:schemas-microsoft-com:office:word" xmlns:w="http://schemas.openxmlformats.org/wordprocessingml/2006/main" xmlns:w14="http://schemas.microsoft.com/office/word/2010/wordml" xmlns:wpg="http://schemas.microsoft.com/office/word/2010/wordprocessingGroup" xmlns:wpi="http://schemas.microsoft.com/office/word/2010/wordprocessingInk" xmlns:wne="http://schemas.microsoft.com/office/word/2006/wordml" xmlns:wps="http://schemas.microsoft.com/office/word/2010/wordprocessingShape" mc:Ignorable="w14 wp14">
   <w:footnote w:type="separator" w:id="-1">
     <w:p>
       <w:pPr>
@@ -432,15 +587,33 @@
 </file>
 
 <file path=word/header1.xml><?xml version="1.0" encoding="utf-8"?>
-<w:hdr xmlns:wpc="http://schemas.microsoft.com/office/word/2010/wordprocessingCanvas" xmlns:mc="http://schemas.openxmlformats.org/markup-compatibility/2006" xmlns:o="urn:schemas-microsoft-com:office:office" xmlns:r="http://schemas.openxmlformats.org/officeDocument/2006/relationships" xmlns:m="http://schemas.openxmlformats.org/officeDocument/2006/math" xmlns:v="urn:schemas-microsoft-com:vml" xmlns:wp14="http://schemas.microsoft.com/office/word/2010/wordprocessingDrawing" xmlns:wp="http://schemas.openxmlformats.org/drawingml/2006/wordprocessingDrawing" xmlns:w10="urn:schemas-microsoft-com:office:word" xmlns:w="http://schemas.openxmlformats.org/wordprocessingml/2006/main" xmlns:w14="http://schemas.microsoft.com/office/word/2010/wordml" xmlns:w15="http://schemas.microsoft.com/office/word/2012/wordml" xmlns:wpg="http://schemas.microsoft.com/office/word/2010/wordprocessingGroup" xmlns:wpi="http://schemas.microsoft.com/office/word/2010/wordprocessingInk" xmlns:wne="http://schemas.microsoft.com/office/word/2006/wordml" xmlns:wps="http://schemas.microsoft.com/office/word/2010/wordprocessingShape" mc:Ignorable="w14 w15 wp14">
+<w:hdr xmlns:wpc="http://schemas.microsoft.com/office/word/2010/wordprocessingCanvas" xmlns:mc="http://schemas.openxmlformats.org/markup-compatibility/2006" xmlns:o="urn:schemas-microsoft-com:office:office" xmlns:r="http://schemas.openxmlformats.org/officeDocument/2006/relationships" xmlns:m="http://schemas.openxmlformats.org/officeDocument/2006/math" xmlns:v="urn:schemas-microsoft-com:vml" xmlns:wp14="http://schemas.microsoft.com/office/word/2010/wordprocessingDrawing" xmlns:wp="http://schemas.openxmlformats.org/drawingml/2006/wordprocessingDrawing" xmlns:w10="urn:schemas-microsoft-com:office:word" xmlns:w="http://schemas.openxmlformats.org/wordprocessingml/2006/main" xmlns:w14="http://schemas.microsoft.com/office/word/2010/wordml" xmlns:wpg="http://schemas.microsoft.com/office/word/2010/wordprocessingGroup" xmlns:wpi="http://schemas.microsoft.com/office/word/2010/wordprocessingInk" xmlns:wne="http://schemas.microsoft.com/office/word/2006/wordml" xmlns:wps="http://schemas.microsoft.com/office/word/2010/wordprocessingShape" mc:Ignorable="w14 wp14">
   <w:p>
     <w:pPr>
       <w:pStyle w:val="Header"/>
       <w:jc w:val="right"/>
     </w:pPr>
+    <w:proofErr w:type="spellStart"/>
     <w:r>
-      <w:t>Piradon (Tien) Liengtiraphan</w:t>
+      <w:t>Piradon</w:t>
     </w:r>
+    <w:proofErr w:type="spellEnd"/>
+    <w:r>
+      <w:t xml:space="preserve"> (</w:t>
+    </w:r>
+    <w:proofErr w:type="spellStart"/>
+    <w:r>
+      <w:t>Tien</w:t>
+    </w:r>
+    <w:proofErr w:type="spellEnd"/>
+    <w:r>
+      <w:t xml:space="preserve">) </w:t>
+    </w:r>
+    <w:proofErr w:type="spellStart"/>
+    <w:r>
+      <w:t>Liengtiraphan</w:t>
+    </w:r>
+    <w:proofErr w:type="spellEnd"/>
   </w:p>
   <w:p>
     <w:pPr>
@@ -469,15 +642,33 @@
 </file>
 
 <file path=word/header2.xml><?xml version="1.0" encoding="utf-8"?>
-<w:hdr xmlns:wpc="http://schemas.microsoft.com/office/word/2010/wordprocessingCanvas" xmlns:mc="http://schemas.openxmlformats.org/markup-compatibility/2006" xmlns:o="urn:schemas-microsoft-com:office:office" xmlns:r="http://schemas.openxmlformats.org/officeDocument/2006/relationships" xmlns:m="http://schemas.openxmlformats.org/officeDocument/2006/math" xmlns:v="urn:schemas-microsoft-com:vml" xmlns:wp14="http://schemas.microsoft.com/office/word/2010/wordprocessingDrawing" xmlns:wp="http://schemas.openxmlformats.org/drawingml/2006/wordprocessingDrawing" xmlns:w10="urn:schemas-microsoft-com:office:word" xmlns:w="http://schemas.openxmlformats.org/wordprocessingml/2006/main" xmlns:w14="http://schemas.microsoft.com/office/word/2010/wordml" xmlns:w15="http://schemas.microsoft.com/office/word/2012/wordml" xmlns:wpg="http://schemas.microsoft.com/office/word/2010/wordprocessingGroup" xmlns:wpi="http://schemas.microsoft.com/office/word/2010/wordprocessingInk" xmlns:wne="http://schemas.microsoft.com/office/word/2006/wordml" xmlns:wps="http://schemas.microsoft.com/office/word/2010/wordprocessingShape" mc:Ignorable="w14 w15 wp14">
+<w:hdr xmlns:wpc="http://schemas.microsoft.com/office/word/2010/wordprocessingCanvas" xmlns:mc="http://schemas.openxmlformats.org/markup-compatibility/2006" xmlns:o="urn:schemas-microsoft-com:office:office" xmlns:r="http://schemas.openxmlformats.org/officeDocument/2006/relationships" xmlns:m="http://schemas.openxmlformats.org/officeDocument/2006/math" xmlns:v="urn:schemas-microsoft-com:vml" xmlns:wp14="http://schemas.microsoft.com/office/word/2010/wordprocessingDrawing" xmlns:wp="http://schemas.openxmlformats.org/drawingml/2006/wordprocessingDrawing" xmlns:w10="urn:schemas-microsoft-com:office:word" xmlns:w="http://schemas.openxmlformats.org/wordprocessingml/2006/main" xmlns:w14="http://schemas.microsoft.com/office/word/2010/wordml" xmlns:wpg="http://schemas.microsoft.com/office/word/2010/wordprocessingGroup" xmlns:wpi="http://schemas.microsoft.com/office/word/2010/wordprocessingInk" xmlns:wne="http://schemas.microsoft.com/office/word/2006/wordml" xmlns:wps="http://schemas.microsoft.com/office/word/2010/wordprocessingShape" mc:Ignorable="w14 wp14">
   <w:p>
     <w:pPr>
       <w:pStyle w:val="Header"/>
       <w:jc w:val="right"/>
     </w:pPr>
+    <w:proofErr w:type="spellStart"/>
     <w:r>
-      <w:t>Piradon (Tien) Liengtiraphan</w:t>
+      <w:t>Piradon</w:t>
     </w:r>
+    <w:proofErr w:type="spellEnd"/>
+    <w:r>
+      <w:t xml:space="preserve"> (</w:t>
+    </w:r>
+    <w:proofErr w:type="spellStart"/>
+    <w:r>
+      <w:t>Tien</w:t>
+    </w:r>
+    <w:proofErr w:type="spellEnd"/>
+    <w:r>
+      <w:t xml:space="preserve">) </w:t>
+    </w:r>
+    <w:proofErr w:type="spellStart"/>
+    <w:r>
+      <w:t>Liengtiraphan</w:t>
+    </w:r>
+    <w:proofErr w:type="spellEnd"/>
   </w:p>
   <w:p>
     <w:pPr>
@@ -501,7 +692,7 @@
 </file>
 
 <file path=word/styles.xml><?xml version="1.0" encoding="utf-8"?>
-<w:styles xmlns:mc="http://schemas.openxmlformats.org/markup-compatibility/2006" xmlns:r="http://schemas.openxmlformats.org/officeDocument/2006/relationships" xmlns:w="http://schemas.openxmlformats.org/wordprocessingml/2006/main" xmlns:w14="http://schemas.microsoft.com/office/word/2010/wordml" xmlns:w15="http://schemas.microsoft.com/office/word/2012/wordml" mc:Ignorable="w14 w15">
+<w:styles xmlns:mc="http://schemas.openxmlformats.org/markup-compatibility/2006" xmlns:r="http://schemas.openxmlformats.org/officeDocument/2006/relationships" xmlns:w="http://schemas.openxmlformats.org/wordprocessingml/2006/main" xmlns:w14="http://schemas.microsoft.com/office/word/2010/wordml" mc:Ignorable="w14">
   <w:docDefaults>
     <w:rPrDefault>
       <w:rPr>
@@ -517,378 +708,144 @@
       </w:pPr>
     </w:pPrDefault>
   </w:docDefaults>
-  <w:latentStyles w:defLockedState="0" w:defUIPriority="99" w:defSemiHidden="0" w:defUnhideWhenUsed="0" w:defQFormat="0" w:count="371">
-    <w:lsdException w:name="Normal" w:uiPriority="0" w:qFormat="1"/>
-    <w:lsdException w:name="heading 1" w:uiPriority="9" w:qFormat="1"/>
-    <w:lsdException w:name="heading 2" w:semiHidden="1" w:uiPriority="9" w:unhideWhenUsed="1" w:qFormat="1"/>
-    <w:lsdException w:name="heading 3" w:semiHidden="1" w:uiPriority="9" w:unhideWhenUsed="1" w:qFormat="1"/>
-    <w:lsdException w:name="heading 4" w:semiHidden="1" w:uiPriority="9" w:unhideWhenUsed="1" w:qFormat="1"/>
-    <w:lsdException w:name="heading 5" w:semiHidden="1" w:uiPriority="9" w:unhideWhenUsed="1" w:qFormat="1"/>
-    <w:lsdException w:name="heading 6" w:semiHidden="1" w:uiPriority="9" w:unhideWhenUsed="1" w:qFormat="1"/>
-    <w:lsdException w:name="heading 7" w:semiHidden="1" w:uiPriority="9" w:unhideWhenUsed="1" w:qFormat="1"/>
-    <w:lsdException w:name="heading 8" w:semiHidden="1" w:uiPriority="9" w:unhideWhenUsed="1" w:qFormat="1"/>
-    <w:lsdException w:name="heading 9" w:semiHidden="1" w:uiPriority="9" w:unhideWhenUsed="1" w:qFormat="1"/>
-    <w:lsdException w:name="index 1" w:semiHidden="1" w:unhideWhenUsed="1"/>
-    <w:lsdException w:name="index 2" w:semiHidden="1" w:unhideWhenUsed="1"/>
-    <w:lsdException w:name="index 3" w:semiHidden="1" w:unhideWhenUsed="1"/>
-    <w:lsdException w:name="index 4" w:semiHidden="1" w:unhideWhenUsed="1"/>
-    <w:lsdException w:name="index 5" w:semiHidden="1" w:unhideWhenUsed="1"/>
-    <w:lsdException w:name="index 6" w:semiHidden="1" w:unhideWhenUsed="1"/>
-    <w:lsdException w:name="index 7" w:semiHidden="1" w:unhideWhenUsed="1"/>
-    <w:lsdException w:name="index 8" w:semiHidden="1" w:unhideWhenUsed="1"/>
-    <w:lsdException w:name="index 9" w:semiHidden="1" w:unhideWhenUsed="1"/>
-    <w:lsdException w:name="toc 1" w:semiHidden="1" w:uiPriority="39" w:unhideWhenUsed="1"/>
-    <w:lsdException w:name="toc 2" w:semiHidden="1" w:uiPriority="39" w:unhideWhenUsed="1"/>
-    <w:lsdException w:name="toc 3" w:semiHidden="1" w:uiPriority="39" w:unhideWhenUsed="1"/>
-    <w:lsdException w:name="toc 4" w:semiHidden="1" w:uiPriority="39" w:unhideWhenUsed="1"/>
-    <w:lsdException w:name="toc 5" w:semiHidden="1" w:uiPriority="39" w:unhideWhenUsed="1"/>
-    <w:lsdException w:name="toc 6" w:semiHidden="1" w:uiPriority="39" w:unhideWhenUsed="1"/>
-    <w:lsdException w:name="toc 7" w:semiHidden="1" w:uiPriority="39" w:unhideWhenUsed="1"/>
-    <w:lsdException w:name="toc 8" w:semiHidden="1" w:uiPriority="39" w:unhideWhenUsed="1"/>
-    <w:lsdException w:name="toc 9" w:semiHidden="1" w:uiPriority="39" w:unhideWhenUsed="1"/>
-    <w:lsdException w:name="Normal Indent" w:semiHidden="1" w:unhideWhenUsed="1"/>
-    <w:lsdException w:name="footnote text" w:semiHidden="1" w:unhideWhenUsed="1"/>
-    <w:lsdException w:name="annotation text" w:semiHidden="1" w:unhideWhenUsed="1"/>
-    <w:lsdException w:name="header" w:semiHidden="1" w:unhideWhenUsed="1"/>
-    <w:lsdException w:name="footer" w:semiHidden="1" w:unhideWhenUsed="1"/>
-    <w:lsdException w:name="index heading" w:semiHidden="1" w:unhideWhenUsed="1"/>
-    <w:lsdException w:name="caption" w:semiHidden="1" w:uiPriority="35" w:unhideWhenUsed="1" w:qFormat="1"/>
-    <w:lsdException w:name="table of figures" w:semiHidden="1" w:unhideWhenUsed="1"/>
-    <w:lsdException w:name="envelope address" w:semiHidden="1" w:unhideWhenUsed="1"/>
-    <w:lsdException w:name="envelope return" w:semiHidden="1" w:unhideWhenUsed="1"/>
-    <w:lsdException w:name="footnote reference" w:semiHidden="1" w:unhideWhenUsed="1"/>
-    <w:lsdException w:name="annotation reference" w:semiHidden="1" w:unhideWhenUsed="1"/>
-    <w:lsdException w:name="line number" w:semiHidden="1" w:unhideWhenUsed="1"/>
-    <w:lsdException w:name="page number" w:semiHidden="1" w:unhideWhenUsed="1"/>
-    <w:lsdException w:name="endnote reference" w:semiHidden="1" w:unhideWhenUsed="1"/>
-    <w:lsdException w:name="endnote text" w:semiHidden="1" w:unhideWhenUsed="1"/>
-    <w:lsdException w:name="table of authorities" w:semiHidden="1" w:unhideWhenUsed="1"/>
-    <w:lsdException w:name="macro" w:semiHidden="1" w:unhideWhenUsed="1"/>
-    <w:lsdException w:name="toa heading" w:semiHidden="1" w:unhideWhenUsed="1"/>
-    <w:lsdException w:name="List" w:semiHidden="1" w:unhideWhenUsed="1"/>
-    <w:lsdException w:name="List Bullet" w:semiHidden="1" w:unhideWhenUsed="1"/>
-    <w:lsdException w:name="List Number" w:semiHidden="1" w:unhideWhenUsed="1"/>
-    <w:lsdException w:name="List 2" w:semiHidden="1" w:unhideWhenUsed="1"/>
-    <w:lsdException w:name="List 3" w:semiHidden="1" w:unhideWhenUsed="1"/>
-    <w:lsdException w:name="List 4" w:semiHidden="1" w:unhideWhenUsed="1"/>
-    <w:lsdException w:name="List 5" w:semiHidden="1" w:unhideWhenUsed="1"/>
-    <w:lsdException w:name="List Bullet 2" w:semiHidden="1" w:unhideWhenUsed="1"/>
-    <w:lsdException w:name="List Bullet 3" w:semiHidden="1" w:unhideWhenUsed="1"/>
-    <w:lsdException w:name="List Bullet 4" w:semiHidden="1" w:unhideWhenUsed="1"/>
-    <w:lsdException w:name="List Bullet 5" w:semiHidden="1" w:unhideWhenUsed="1"/>
-    <w:lsdException w:name="List Number 2" w:semiHidden="1" w:unhideWhenUsed="1"/>
-    <w:lsdException w:name="List Number 3" w:semiHidden="1" w:unhideWhenUsed="1"/>
-    <w:lsdException w:name="List Number 4" w:semiHidden="1" w:unhideWhenUsed="1"/>
-    <w:lsdException w:name="List Number 5" w:semiHidden="1" w:unhideWhenUsed="1"/>
-    <w:lsdException w:name="Title" w:uiPriority="10" w:qFormat="1"/>
-    <w:lsdException w:name="Closing" w:semiHidden="1" w:unhideWhenUsed="1"/>
-    <w:lsdException w:name="Signature" w:semiHidden="1" w:unhideWhenUsed="1"/>
-    <w:lsdException w:name="Default Paragraph Font" w:semiHidden="1" w:uiPriority="1" w:unhideWhenUsed="1"/>
-    <w:lsdException w:name="Body Text" w:semiHidden="1" w:unhideWhenUsed="1"/>
-    <w:lsdException w:name="Body Text Indent" w:semiHidden="1" w:unhideWhenUsed="1"/>
-    <w:lsdException w:name="List Continue" w:semiHidden="1" w:unhideWhenUsed="1"/>
-    <w:lsdException w:name="List Continue 2" w:semiHidden="1" w:unhideWhenUsed="1"/>
-    <w:lsdException w:name="List Continue 3" w:semiHidden="1" w:unhideWhenUsed="1"/>
-    <w:lsdException w:name="List Continue 4" w:semiHidden="1" w:unhideWhenUsed="1"/>
-    <w:lsdException w:name="List Continue 5" w:semiHidden="1" w:unhideWhenUsed="1"/>
-    <w:lsdException w:name="Message Header" w:semiHidden="1" w:unhideWhenUsed="1"/>
-    <w:lsdException w:name="Subtitle" w:uiPriority="11" w:qFormat="1"/>
-    <w:lsdException w:name="Salutation" w:semiHidden="1" w:unhideWhenUsed="1"/>
-    <w:lsdException w:name="Date" w:semiHidden="1" w:unhideWhenUsed="1"/>
-    <w:lsdException w:name="Body Text First Indent" w:semiHidden="1" w:unhideWhenUsed="1"/>
-    <w:lsdException w:name="Body Text First Indent 2" w:semiHidden="1" w:unhideWhenUsed="1"/>
-    <w:lsdException w:name="Note Heading" w:semiHidden="1" w:unhideWhenUsed="1"/>
-    <w:lsdException w:name="Body Text 2" w:semiHidden="1" w:unhideWhenUsed="1"/>
-    <w:lsdException w:name="Body Text 3" w:semiHidden="1" w:unhideWhenUsed="1"/>
-    <w:lsdException w:name="Body Text Indent 2" w:semiHidden="1" w:unhideWhenUsed="1"/>
-    <w:lsdException w:name="Body Text Indent 3" w:semiHidden="1" w:unhideWhenUsed="1"/>
-    <w:lsdException w:name="Block Text" w:semiHidden="1" w:unhideWhenUsed="1"/>
-    <w:lsdException w:name="Hyperlink" w:semiHidden="1" w:unhideWhenUsed="1"/>
-    <w:lsdException w:name="FollowedHyperlink" w:semiHidden="1" w:unhideWhenUsed="1"/>
-    <w:lsdException w:name="Strong" w:uiPriority="22" w:qFormat="1"/>
-    <w:lsdException w:name="Emphasis" w:uiPriority="20" w:qFormat="1"/>
-    <w:lsdException w:name="Document Map" w:semiHidden="1" w:unhideWhenUsed="1"/>
-    <w:lsdException w:name="Plain Text" w:semiHidden="1" w:unhideWhenUsed="1"/>
-    <w:lsdException w:name="E-mail Signature" w:semiHidden="1" w:unhideWhenUsed="1"/>
-    <w:lsdException w:name="HTML Top of Form" w:semiHidden="1" w:unhideWhenUsed="1"/>
-    <w:lsdException w:name="HTML Bottom of Form" w:semiHidden="1" w:unhideWhenUsed="1"/>
-    <w:lsdException w:name="Normal (Web)" w:semiHidden="1" w:unhideWhenUsed="1"/>
-    <w:lsdException w:name="HTML Acronym" w:semiHidden="1" w:unhideWhenUsed="1"/>
-    <w:lsdException w:name="HTML Address" w:semiHidden="1" w:unhideWhenUsed="1"/>
-    <w:lsdException w:name="HTML Cite" w:semiHidden="1" w:unhideWhenUsed="1"/>
-    <w:lsdException w:name="HTML Code" w:semiHidden="1" w:unhideWhenUsed="1"/>
-    <w:lsdException w:name="HTML Definition" w:semiHidden="1" w:unhideWhenUsed="1"/>
-    <w:lsdException w:name="HTML Keyboard" w:semiHidden="1" w:unhideWhenUsed="1"/>
-    <w:lsdException w:name="HTML Preformatted" w:semiHidden="1" w:unhideWhenUsed="1"/>
-    <w:lsdException w:name="HTML Sample" w:semiHidden="1" w:unhideWhenUsed="1"/>
-    <w:lsdException w:name="HTML Typewriter" w:semiHidden="1" w:unhideWhenUsed="1"/>
-    <w:lsdException w:name="HTML Variable" w:semiHidden="1" w:unhideWhenUsed="1"/>
-    <w:lsdException w:name="Normal Table" w:semiHidden="1" w:unhideWhenUsed="1"/>
-    <w:lsdException w:name="annotation subject" w:semiHidden="1" w:unhideWhenUsed="1"/>
-    <w:lsdException w:name="No List" w:semiHidden="1" w:unhideWhenUsed="1"/>
-    <w:lsdException w:name="Outline List 1" w:semiHidden="1" w:unhideWhenUsed="1"/>
-    <w:lsdException w:name="Outline List 2" w:semiHidden="1" w:unhideWhenUsed="1"/>
-    <w:lsdException w:name="Outline List 3" w:semiHidden="1" w:unhideWhenUsed="1"/>
-    <w:lsdException w:name="Table Simple 1" w:semiHidden="1" w:unhideWhenUsed="1"/>
-    <w:lsdException w:name="Table Simple 2" w:semiHidden="1" w:unhideWhenUsed="1"/>
-    <w:lsdException w:name="Table Simple 3" w:semiHidden="1" w:unhideWhenUsed="1"/>
-    <w:lsdException w:name="Table Classic 1" w:semiHidden="1" w:unhideWhenUsed="1"/>
-    <w:lsdException w:name="Table Classic 2" w:semiHidden="1" w:unhideWhenUsed="1"/>
-    <w:lsdException w:name="Table Classic 3" w:semiHidden="1" w:unhideWhenUsed="1"/>
-    <w:lsdException w:name="Table Classic 4" w:semiHidden="1" w:unhideWhenUsed="1"/>
-    <w:lsdException w:name="Table Colorful 1" w:semiHidden="1" w:unhideWhenUsed="1"/>
-    <w:lsdException w:name="Table Colorful 2" w:semiHidden="1" w:unhideWhenUsed="1"/>
-    <w:lsdException w:name="Table Colorful 3" w:semiHidden="1" w:unhideWhenUsed="1"/>
-    <w:lsdException w:name="Table Columns 1" w:semiHidden="1" w:unhideWhenUsed="1"/>
-    <w:lsdException w:name="Table Columns 2" w:semiHidden="1" w:unhideWhenUsed="1"/>
-    <w:lsdException w:name="Table Columns 3" w:semiHidden="1" w:unhideWhenUsed="1"/>
-    <w:lsdException w:name="Table Columns 4" w:semiHidden="1" w:unhideWhenUsed="1"/>
-    <w:lsdException w:name="Table Columns 5" w:semiHidden="1" w:unhideWhenUsed="1"/>
-    <w:lsdException w:name="Table Grid 1" w:semiHidden="1" w:unhideWhenUsed="1"/>
-    <w:lsdException w:name="Table Grid 2" w:semiHidden="1" w:unhideWhenUsed="1"/>
-    <w:lsdException w:name="Table Grid 3" w:semiHidden="1" w:unhideWhenUsed="1"/>
-    <w:lsdException w:name="Table Grid 4" w:semiHidden="1" w:unhideWhenUsed="1"/>
-    <w:lsdException w:name="Table Grid 5" w:semiHidden="1" w:unhideWhenUsed="1"/>
-    <w:lsdException w:name="Table Grid 6" w:semiHidden="1" w:unhideWhenUsed="1"/>
-    <w:lsdException w:name="Table Grid 7" w:semiHidden="1" w:unhideWhenUsed="1"/>
-    <w:lsdException w:name="Table Grid 8" w:semiHidden="1" w:unhideWhenUsed="1"/>
-    <w:lsdException w:name="Table List 1" w:semiHidden="1" w:unhideWhenUsed="1"/>
-    <w:lsdException w:name="Table List 2" w:semiHidden="1" w:unhideWhenUsed="1"/>
-    <w:lsdException w:name="Table List 3" w:semiHidden="1" w:unhideWhenUsed="1"/>
-    <w:lsdException w:name="Table List 4" w:semiHidden="1" w:unhideWhenUsed="1"/>
-    <w:lsdException w:name="Table List 5" w:semiHidden="1" w:unhideWhenUsed="1"/>
-    <w:lsdException w:name="Table List 6" w:semiHidden="1" w:unhideWhenUsed="1"/>
-    <w:lsdException w:name="Table List 7" w:semiHidden="1" w:unhideWhenUsed="1"/>
-    <w:lsdException w:name="Table List 8" w:semiHidden="1" w:unhideWhenUsed="1"/>
-    <w:lsdException w:name="Table 3D effects 1" w:semiHidden="1" w:unhideWhenUsed="1"/>
-    <w:lsdException w:name="Table 3D effects 2" w:semiHidden="1" w:unhideWhenUsed="1"/>
-    <w:lsdException w:name="Table 3D effects 3" w:semiHidden="1" w:unhideWhenUsed="1"/>
-    <w:lsdException w:name="Table Contemporary" w:semiHidden="1" w:unhideWhenUsed="1"/>
-    <w:lsdException w:name="Table Elegant" w:semiHidden="1" w:unhideWhenUsed="1"/>
-    <w:lsdException w:name="Table Professional" w:semiHidden="1" w:unhideWhenUsed="1"/>
-    <w:lsdException w:name="Table Subtle 1" w:semiHidden="1" w:unhideWhenUsed="1"/>
-    <w:lsdException w:name="Table Subtle 2" w:semiHidden="1" w:unhideWhenUsed="1"/>
-    <w:lsdException w:name="Table Web 1" w:semiHidden="1" w:unhideWhenUsed="1"/>
-    <w:lsdException w:name="Table Web 2" w:semiHidden="1" w:unhideWhenUsed="1"/>
-    <w:lsdException w:name="Table Web 3" w:semiHidden="1" w:unhideWhenUsed="1"/>
-    <w:lsdException w:name="Balloon Text" w:semiHidden="1" w:unhideWhenUsed="1"/>
-    <w:lsdException w:name="Table Grid" w:uiPriority="39"/>
-    <w:lsdException w:name="Table Theme" w:semiHidden="1" w:unhideWhenUsed="1"/>
-    <w:lsdException w:name="Placeholder Text" w:semiHidden="1"/>
-    <w:lsdException w:name="No Spacing" w:uiPriority="1" w:qFormat="1"/>
-    <w:lsdException w:name="Light Shading" w:uiPriority="60"/>
-    <w:lsdException w:name="Light List" w:uiPriority="61"/>
-    <w:lsdException w:name="Light Grid" w:uiPriority="62"/>
-    <w:lsdException w:name="Medium Shading 1" w:uiPriority="63"/>
-    <w:lsdException w:name="Medium Shading 2" w:uiPriority="64"/>
-    <w:lsdException w:name="Medium List 1" w:uiPriority="65"/>
-    <w:lsdException w:name="Medium List 2" w:uiPriority="66"/>
-    <w:lsdException w:name="Medium Grid 1" w:uiPriority="67"/>
-    <w:lsdException w:name="Medium Grid 2" w:uiPriority="68"/>
-    <w:lsdException w:name="Medium Grid 3" w:uiPriority="69"/>
-    <w:lsdException w:name="Dark List" w:uiPriority="70"/>
-    <w:lsdException w:name="Colorful Shading" w:uiPriority="71"/>
-    <w:lsdException w:name="Colorful List" w:uiPriority="72"/>
-    <w:lsdException w:name="Colorful Grid" w:uiPriority="73"/>
-    <w:lsdException w:name="Light Shading Accent 1" w:uiPriority="60"/>
-    <w:lsdException w:name="Light List Accent 1" w:uiPriority="61"/>
-    <w:lsdException w:name="Light Grid Accent 1" w:uiPriority="62"/>
-    <w:lsdException w:name="Medium Shading 1 Accent 1" w:uiPriority="63"/>
-    <w:lsdException w:name="Medium Shading 2 Accent 1" w:uiPriority="64"/>
-    <w:lsdException w:name="Medium List 1 Accent 1" w:uiPriority="65"/>
-    <w:lsdException w:name="Revision" w:semiHidden="1"/>
-    <w:lsdException w:name="List Paragraph" w:uiPriority="34" w:qFormat="1"/>
-    <w:lsdException w:name="Quote" w:uiPriority="29" w:qFormat="1"/>
-    <w:lsdException w:name="Intense Quote" w:uiPriority="30" w:qFormat="1"/>
-    <w:lsdException w:name="Medium List 2 Accent 1" w:uiPriority="66"/>
-    <w:lsdException w:name="Medium Grid 1 Accent 1" w:uiPriority="67"/>
-    <w:lsdException w:name="Medium Grid 2 Accent 1" w:uiPriority="68"/>
-    <w:lsdException w:name="Medium Grid 3 Accent 1" w:uiPriority="69"/>
-    <w:lsdException w:name="Dark List Accent 1" w:uiPriority="70"/>
-    <w:lsdException w:name="Colorful Shading Accent 1" w:uiPriority="71"/>
-    <w:lsdException w:name="Colorful List Accent 1" w:uiPriority="72"/>
-    <w:lsdException w:name="Colorful Grid Accent 1" w:uiPriority="73"/>
-    <w:lsdException w:name="Light Shading Accent 2" w:uiPriority="60"/>
-    <w:lsdException w:name="Light List Accent 2" w:uiPriority="61"/>
-    <w:lsdException w:name="Light Grid Accent 2" w:uiPriority="62"/>
-    <w:lsdException w:name="Medium Shading 1 Accent 2" w:uiPriority="63"/>
-    <w:lsdException w:name="Medium Shading 2 Accent 2" w:uiPriority="64"/>
-    <w:lsdException w:name="Medium List 1 Accent 2" w:uiPriority="65"/>
-    <w:lsdException w:name="Medium List 2 Accent 2" w:uiPriority="66"/>
-    <w:lsdException w:name="Medium Grid 1 Accent 2" w:uiPriority="67"/>
-    <w:lsdException w:name="Medium Grid 2 Accent 2" w:uiPriority="68"/>
-    <w:lsdException w:name="Medium Grid 3 Accent 2" w:uiPriority="69"/>
-    <w:lsdException w:name="Dark List Accent 2" w:uiPriority="70"/>
-    <w:lsdException w:name="Colorful Shading Accent 2" w:uiPriority="71"/>
-    <w:lsdException w:name="Colorful List Accent 2" w:uiPriority="72"/>
-    <w:lsdException w:name="Colorful Grid Accent 2" w:uiPriority="73"/>
-    <w:lsdException w:name="Light Shading Accent 3" w:uiPriority="60"/>
-    <w:lsdException w:name="Light List Accent 3" w:uiPriority="61"/>
-    <w:lsdException w:name="Light Grid Accent 3" w:uiPriority="62"/>
-    <w:lsdException w:name="Medium Shading 1 Accent 3" w:uiPriority="63"/>
-    <w:lsdException w:name="Medium Shading 2 Accent 3" w:uiPriority="64"/>
-    <w:lsdException w:name="Medium List 1 Accent 3" w:uiPriority="65"/>
-    <w:lsdException w:name="Medium List 2 Accent 3" w:uiPriority="66"/>
-    <w:lsdException w:name="Medium Grid 1 Accent 3" w:uiPriority="67"/>
-    <w:lsdException w:name="Medium Grid 2 Accent 3" w:uiPriority="68"/>
-    <w:lsdException w:name="Medium Grid 3 Accent 3" w:uiPriority="69"/>
-    <w:lsdException w:name="Dark List Accent 3" w:uiPriority="70"/>
-    <w:lsdException w:name="Colorful Shading Accent 3" w:uiPriority="71"/>
-    <w:lsdException w:name="Colorful List Accent 3" w:uiPriority="72"/>
-    <w:lsdException w:name="Colorful Grid Accent 3" w:uiPriority="73"/>
-    <w:lsdException w:name="Light Shading Accent 4" w:uiPriority="60"/>
-    <w:lsdException w:name="Light List Accent 4" w:uiPriority="61"/>
-    <w:lsdException w:name="Light Grid Accent 4" w:uiPriority="62"/>
-    <w:lsdException w:name="Medium Shading 1 Accent 4" w:uiPriority="63"/>
-    <w:lsdException w:name="Medium Shading 2 Accent 4" w:uiPriority="64"/>
-    <w:lsdException w:name="Medium List 1 Accent 4" w:uiPriority="65"/>
-    <w:lsdException w:name="Medium List 2 Accent 4" w:uiPriority="66"/>
-    <w:lsdException w:name="Medium Grid 1 Accent 4" w:uiPriority="67"/>
-    <w:lsdException w:name="Medium Grid 2 Accent 4" w:uiPriority="68"/>
-    <w:lsdException w:name="Medium Grid 3 Accent 4" w:uiPriority="69"/>
-    <w:lsdException w:name="Dark List Accent 4" w:uiPriority="70"/>
-    <w:lsdException w:name="Colorful Shading Accent 4" w:uiPriority="71"/>
-    <w:lsdException w:name="Colorful List Accent 4" w:uiPriority="72"/>
-    <w:lsdException w:name="Colorful Grid Accent 4" w:uiPriority="73"/>
-    <w:lsdException w:name="Light Shading Accent 5" w:uiPriority="60"/>
-    <w:lsdException w:name="Light List Accent 5" w:uiPriority="61"/>
-    <w:lsdException w:name="Light Grid Accent 5" w:uiPriority="62"/>
-    <w:lsdException w:name="Medium Shading 1 Accent 5" w:uiPriority="63"/>
-    <w:lsdException w:name="Medium Shading 2 Accent 5" w:uiPriority="64"/>
-    <w:lsdException w:name="Medium List 1 Accent 5" w:uiPriority="65"/>
-    <w:lsdException w:name="Medium List 2 Accent 5" w:uiPriority="66"/>
-    <w:lsdException w:name="Medium Grid 1 Accent 5" w:uiPriority="67"/>
-    <w:lsdException w:name="Medium Grid 2 Accent 5" w:uiPriority="68"/>
-    <w:lsdException w:name="Medium Grid 3 Accent 5" w:uiPriority="69"/>
-    <w:lsdException w:name="Dark List Accent 5" w:uiPriority="70"/>
-    <w:lsdException w:name="Colorful Shading Accent 5" w:uiPriority="71"/>
-    <w:lsdException w:name="Colorful List Accent 5" w:uiPriority="72"/>
-    <w:lsdException w:name="Colorful Grid Accent 5" w:uiPriority="73"/>
-    <w:lsdException w:name="Light Shading Accent 6" w:uiPriority="60"/>
-    <w:lsdException w:name="Light List Accent 6" w:uiPriority="61"/>
-    <w:lsdException w:name="Light Grid Accent 6" w:uiPriority="62"/>
-    <w:lsdException w:name="Medium Shading 1 Accent 6" w:uiPriority="63"/>
-    <w:lsdException w:name="Medium Shading 2 Accent 6" w:uiPriority="64"/>
-    <w:lsdException w:name="Medium List 1 Accent 6" w:uiPriority="65"/>
-    <w:lsdException w:name="Medium List 2 Accent 6" w:uiPriority="66"/>
-    <w:lsdException w:name="Medium Grid 1 Accent 6" w:uiPriority="67"/>
-    <w:lsdException w:name="Medium Grid 2 Accent 6" w:uiPriority="68"/>
-    <w:lsdException w:name="Medium Grid 3 Accent 6" w:uiPriority="69"/>
-    <w:lsdException w:name="Dark List Accent 6" w:uiPriority="70"/>
-    <w:lsdException w:name="Colorful Shading Accent 6" w:uiPriority="71"/>
-    <w:lsdException w:name="Colorful List Accent 6" w:uiPriority="72"/>
-    <w:lsdException w:name="Colorful Grid Accent 6" w:uiPriority="73"/>
-    <w:lsdException w:name="Subtle Emphasis" w:uiPriority="19" w:qFormat="1"/>
-    <w:lsdException w:name="Intense Emphasis" w:uiPriority="21" w:qFormat="1"/>
-    <w:lsdException w:name="Subtle Reference" w:uiPriority="31" w:qFormat="1"/>
-    <w:lsdException w:name="Intense Reference" w:uiPriority="32" w:qFormat="1"/>
-    <w:lsdException w:name="Book Title" w:uiPriority="33" w:qFormat="1"/>
-    <w:lsdException w:name="Bibliography" w:semiHidden="1" w:uiPriority="37" w:unhideWhenUsed="1"/>
-    <w:lsdException w:name="TOC Heading" w:semiHidden="1" w:uiPriority="39" w:unhideWhenUsed="1" w:qFormat="1"/>
-    <w:lsdException w:name="Plain Table 1" w:uiPriority="41"/>
-    <w:lsdException w:name="Plain Table 2" w:uiPriority="42"/>
-    <w:lsdException w:name="Plain Table 3" w:uiPriority="43"/>
-    <w:lsdException w:name="Plain Table 4" w:uiPriority="44"/>
-    <w:lsdException w:name="Plain Table 5" w:uiPriority="45"/>
-    <w:lsdException w:name="Grid Table Light" w:uiPriority="40"/>
-    <w:lsdException w:name="Grid Table 1 Light" w:uiPriority="46"/>
-    <w:lsdException w:name="Grid Table 2" w:uiPriority="47"/>
-    <w:lsdException w:name="Grid Table 3" w:uiPriority="48"/>
-    <w:lsdException w:name="Grid Table 4" w:uiPriority="49"/>
-    <w:lsdException w:name="Grid Table 5 Dark" w:uiPriority="50"/>
-    <w:lsdException w:name="Grid Table 6 Colorful" w:uiPriority="51"/>
-    <w:lsdException w:name="Grid Table 7 Colorful" w:uiPriority="52"/>
-    <w:lsdException w:name="Grid Table 1 Light Accent 1" w:uiPriority="46"/>
-    <w:lsdException w:name="Grid Table 2 Accent 1" w:uiPriority="47"/>
-    <w:lsdException w:name="Grid Table 3 Accent 1" w:uiPriority="48"/>
-    <w:lsdException w:name="Grid Table 4 Accent 1" w:uiPriority="49"/>
-    <w:lsdException w:name="Grid Table 5 Dark Accent 1" w:uiPriority="50"/>
-    <w:lsdException w:name="Grid Table 6 Colorful Accent 1" w:uiPriority="51"/>
-    <w:lsdException w:name="Grid Table 7 Colorful Accent 1" w:uiPriority="52"/>
-    <w:lsdException w:name="Grid Table 1 Light Accent 2" w:uiPriority="46"/>
-    <w:lsdException w:name="Grid Table 2 Accent 2" w:uiPriority="47"/>
-    <w:lsdException w:name="Grid Table 3 Accent 2" w:uiPriority="48"/>
-    <w:lsdException w:name="Grid Table 4 Accent 2" w:uiPriority="49"/>
-    <w:lsdException w:name="Grid Table 5 Dark Accent 2" w:uiPriority="50"/>
-    <w:lsdException w:name="Grid Table 6 Colorful Accent 2" w:uiPriority="51"/>
-    <w:lsdException w:name="Grid Table 7 Colorful Accent 2" w:uiPriority="52"/>
-    <w:lsdException w:name="Grid Table 1 Light Accent 3" w:uiPriority="46"/>
-    <w:lsdException w:name="Grid Table 2 Accent 3" w:uiPriority="47"/>
-    <w:lsdException w:name="Grid Table 3 Accent 3" w:uiPriority="48"/>
-    <w:lsdException w:name="Grid Table 4 Accent 3" w:uiPriority="49"/>
-    <w:lsdException w:name="Grid Table 5 Dark Accent 3" w:uiPriority="50"/>
-    <w:lsdException w:name="Grid Table 6 Colorful Accent 3" w:uiPriority="51"/>
-    <w:lsdException w:name="Grid Table 7 Colorful Accent 3" w:uiPriority="52"/>
-    <w:lsdException w:name="Grid Table 1 Light Accent 4" w:uiPriority="46"/>
-    <w:lsdException w:name="Grid Table 2 Accent 4" w:uiPriority="47"/>
-    <w:lsdException w:name="Grid Table 3 Accent 4" w:uiPriority="48"/>
-    <w:lsdException w:name="Grid Table 4 Accent 4" w:uiPriority="49"/>
-    <w:lsdException w:name="Grid Table 5 Dark Accent 4" w:uiPriority="50"/>
-    <w:lsdException w:name="Grid Table 6 Colorful Accent 4" w:uiPriority="51"/>
-    <w:lsdException w:name="Grid Table 7 Colorful Accent 4" w:uiPriority="52"/>
-    <w:lsdException w:name="Grid Table 1 Light Accent 5" w:uiPriority="46"/>
-    <w:lsdException w:name="Grid Table 2 Accent 5" w:uiPriority="47"/>
-    <w:lsdException w:name="Grid Table 3 Accent 5" w:uiPriority="48"/>
-    <w:lsdException w:name="Grid Table 4 Accent 5" w:uiPriority="49"/>
-    <w:lsdException w:name="Grid Table 5 Dark Accent 5" w:uiPriority="50"/>
-    <w:lsdException w:name="Grid Table 6 Colorful Accent 5" w:uiPriority="51"/>
-    <w:lsdException w:name="Grid Table 7 Colorful Accent 5" w:uiPriority="52"/>
-    <w:lsdException w:name="Grid Table 1 Light Accent 6" w:uiPriority="46"/>
-    <w:lsdException w:name="Grid Table 2 Accent 6" w:uiPriority="47"/>
-    <w:lsdException w:name="Grid Table 3 Accent 6" w:uiPriority="48"/>
-    <w:lsdException w:name="Grid Table 4 Accent 6" w:uiPriority="49"/>
-    <w:lsdException w:name="Grid Table 5 Dark Accent 6" w:uiPriority="50"/>
-    <w:lsdException w:name="Grid Table 6 Colorful Accent 6" w:uiPriority="51"/>
-    <w:lsdException w:name="Grid Table 7 Colorful Accent 6" w:uiPriority="52"/>
-    <w:lsdException w:name="List Table 1 Light" w:uiPriority="46"/>
-    <w:lsdException w:name="List Table 2" w:uiPriority="47"/>
-    <w:lsdException w:name="List Table 3" w:uiPriority="48"/>
-    <w:lsdException w:name="List Table 4" w:uiPriority="49"/>
-    <w:lsdException w:name="List Table 5 Dark" w:uiPriority="50"/>
-    <w:lsdException w:name="List Table 6 Colorful" w:uiPriority="51"/>
-    <w:lsdException w:name="List Table 7 Colorful" w:uiPriority="52"/>
-    <w:lsdException w:name="List Table 1 Light Accent 1" w:uiPriority="46"/>
-    <w:lsdException w:name="List Table 2 Accent 1" w:uiPriority="47"/>
-    <w:lsdException w:name="List Table 3 Accent 1" w:uiPriority="48"/>
-    <w:lsdException w:name="List Table 4 Accent 1" w:uiPriority="49"/>
-    <w:lsdException w:name="List Table 5 Dark Accent 1" w:uiPriority="50"/>
-    <w:lsdException w:name="List Table 6 Colorful Accent 1" w:uiPriority="51"/>
-    <w:lsdException w:name="List Table 7 Colorful Accent 1" w:uiPriority="52"/>
-    <w:lsdException w:name="List Table 1 Light Accent 2" w:uiPriority="46"/>
-    <w:lsdException w:name="List Table 2 Accent 2" w:uiPriority="47"/>
-    <w:lsdException w:name="List Table 3 Accent 2" w:uiPriority="48"/>
-    <w:lsdException w:name="List Table 4 Accent 2" w:uiPriority="49"/>
-    <w:lsdException w:name="List Table 5 Dark Accent 2" w:uiPriority="50"/>
-    <w:lsdException w:name="List Table 6 Colorful Accent 2" w:uiPriority="51"/>
-    <w:lsdException w:name="List Table 7 Colorful Accent 2" w:uiPriority="52"/>
-    <w:lsdException w:name="List Table 1 Light Accent 3" w:uiPriority="46"/>
-    <w:lsdException w:name="List Table 2 Accent 3" w:uiPriority="47"/>
-    <w:lsdException w:name="List Table 3 Accent 3" w:uiPriority="48"/>
-    <w:lsdException w:name="List Table 4 Accent 3" w:uiPriority="49"/>
-    <w:lsdException w:name="List Table 5 Dark Accent 3" w:uiPriority="50"/>
-    <w:lsdException w:name="List Table 6 Colorful Accent 3" w:uiPriority="51"/>
-    <w:lsdException w:name="List Table 7 Colorful Accent 3" w:uiPriority="52"/>
-    <w:lsdException w:name="List Table 1 Light Accent 4" w:uiPriority="46"/>
-    <w:lsdException w:name="List Table 2 Accent 4" w:uiPriority="47"/>
-    <w:lsdException w:name="List Table 3 Accent 4" w:uiPriority="48"/>
-    <w:lsdException w:name="List Table 4 Accent 4" w:uiPriority="49"/>
-    <w:lsdException w:name="List Table 5 Dark Accent 4" w:uiPriority="50"/>
-    <w:lsdException w:name="List Table 6 Colorful Accent 4" w:uiPriority="51"/>
-    <w:lsdException w:name="List Table 7 Colorful Accent 4" w:uiPriority="52"/>
-    <w:lsdException w:name="List Table 1 Light Accent 5" w:uiPriority="46"/>
-    <w:lsdException w:name="List Table 2 Accent 5" w:uiPriority="47"/>
-    <w:lsdException w:name="List Table 3 Accent 5" w:uiPriority="48"/>
-    <w:lsdException w:name="List Table 4 Accent 5" w:uiPriority="49"/>
-    <w:lsdException w:name="List Table 5 Dark Accent 5" w:uiPriority="50"/>
-    <w:lsdException w:name="List Table 6 Colorful Accent 5" w:uiPriority="51"/>
-    <w:lsdException w:name="List Table 7 Colorful Accent 5" w:uiPriority="52"/>
-    <w:lsdException w:name="List Table 1 Light Accent 6" w:uiPriority="46"/>
-    <w:lsdException w:name="List Table 2 Accent 6" w:uiPriority="47"/>
-    <w:lsdException w:name="List Table 3 Accent 6" w:uiPriority="48"/>
-    <w:lsdException w:name="List Table 4 Accent 6" w:uiPriority="49"/>
-    <w:lsdException w:name="List Table 5 Dark Accent 6" w:uiPriority="50"/>
-    <w:lsdException w:name="List Table 6 Colorful Accent 6" w:uiPriority="51"/>
-    <w:lsdException w:name="List Table 7 Colorful Accent 6" w:uiPriority="52"/>
+  <w:latentStyles w:defLockedState="0" w:defUIPriority="99" w:defSemiHidden="1" w:defUnhideWhenUsed="1" w:defQFormat="0" w:count="267">
+    <w:lsdException w:name="Normal" w:semiHidden="0" w:uiPriority="0" w:unhideWhenUsed="0" w:qFormat="1"/>
+    <w:lsdException w:name="heading 1" w:semiHidden="0" w:uiPriority="9" w:unhideWhenUsed="0" w:qFormat="1"/>
+    <w:lsdException w:name="heading 2" w:uiPriority="9" w:qFormat="1"/>
+    <w:lsdException w:name="heading 3" w:uiPriority="9" w:qFormat="1"/>
+    <w:lsdException w:name="heading 4" w:uiPriority="9" w:qFormat="1"/>
+    <w:lsdException w:name="heading 5" w:uiPriority="9" w:qFormat="1"/>
+    <w:lsdException w:name="heading 6" w:uiPriority="9" w:qFormat="1"/>
+    <w:lsdException w:name="heading 7" w:uiPriority="9" w:qFormat="1"/>
+    <w:lsdException w:name="heading 8" w:uiPriority="9" w:qFormat="1"/>
+    <w:lsdException w:name="heading 9" w:uiPriority="9" w:qFormat="1"/>
+    <w:lsdException w:name="toc 1" w:uiPriority="39"/>
+    <w:lsdException w:name="toc 2" w:uiPriority="39"/>
+    <w:lsdException w:name="toc 3" w:uiPriority="39"/>
+    <w:lsdException w:name="toc 4" w:uiPriority="39"/>
+    <w:lsdException w:name="toc 5" w:uiPriority="39"/>
+    <w:lsdException w:name="toc 6" w:uiPriority="39"/>
+    <w:lsdException w:name="toc 7" w:uiPriority="39"/>
+    <w:lsdException w:name="toc 8" w:uiPriority="39"/>
+    <w:lsdException w:name="toc 9" w:uiPriority="39"/>
+    <w:lsdException w:name="caption" w:uiPriority="35" w:qFormat="1"/>
+    <w:lsdException w:name="Title" w:semiHidden="0" w:uiPriority="10" w:unhideWhenUsed="0" w:qFormat="1"/>
+    <w:lsdException w:name="Default Paragraph Font" w:uiPriority="1"/>
+    <w:lsdException w:name="Subtitle" w:semiHidden="0" w:uiPriority="11" w:unhideWhenUsed="0" w:qFormat="1"/>
+    <w:lsdException w:name="Strong" w:semiHidden="0" w:uiPriority="22" w:unhideWhenUsed="0" w:qFormat="1"/>
+    <w:lsdException w:name="Emphasis" w:semiHidden="0" w:uiPriority="20" w:unhideWhenUsed="0" w:qFormat="1"/>
+    <w:lsdException w:name="Table Grid" w:semiHidden="0" w:uiPriority="39" w:unhideWhenUsed="0"/>
+    <w:lsdException w:name="Placeholder Text" w:unhideWhenUsed="0"/>
+    <w:lsdException w:name="No Spacing" w:semiHidden="0" w:uiPriority="1" w:unhideWhenUsed="0" w:qFormat="1"/>
+    <w:lsdException w:name="Light Shading" w:semiHidden="0" w:uiPriority="60" w:unhideWhenUsed="0"/>
+    <w:lsdException w:name="Light List" w:semiHidden="0" w:uiPriority="61" w:unhideWhenUsed="0"/>
+    <w:lsdException w:name="Light Grid" w:semiHidden="0" w:uiPriority="62" w:unhideWhenUsed="0"/>
+    <w:lsdException w:name="Medium Shading 1" w:semiHidden="0" w:uiPriority="63" w:unhideWhenUsed="0"/>
+    <w:lsdException w:name="Medium Shading 2" w:semiHidden="0" w:uiPriority="64" w:unhideWhenUsed="0"/>
+    <w:lsdException w:name="Medium List 1" w:semiHidden="0" w:uiPriority="65" w:unhideWhenUsed="0"/>
+    <w:lsdException w:name="Medium List 2" w:semiHidden="0" w:uiPriority="66" w:unhideWhenUsed="0"/>
+    <w:lsdException w:name="Medium Grid 1" w:semiHidden="0" w:uiPriority="67" w:unhideWhenUsed="0"/>
+    <w:lsdException w:name="Medium Grid 2" w:semiHidden="0" w:uiPriority="68" w:unhideWhenUsed="0"/>
+    <w:lsdException w:name="Medium Grid 3" w:semiHidden="0" w:uiPriority="69" w:unhideWhenUsed="0"/>
+    <w:lsdException w:name="Dark List" w:semiHidden="0" w:uiPriority="70" w:unhideWhenUsed="0"/>
+    <w:lsdException w:name="Colorful Shading" w:semiHidden="0" w:uiPriority="71" w:unhideWhenUsed="0"/>
+    <w:lsdException w:name="Colorful List" w:semiHidden="0" w:uiPriority="72" w:unhideWhenUsed="0"/>
+    <w:lsdException w:name="Colorful Grid" w:semiHidden="0" w:uiPriority="73" w:unhideWhenUsed="0"/>
+    <w:lsdException w:name="Light Shading Accent 1" w:semiHidden="0" w:uiPriority="60" w:unhideWhenUsed="0"/>
+    <w:lsdException w:name="Light List Accent 1" w:semiHidden="0" w:uiPriority="61" w:unhideWhenUsed="0"/>
+    <w:lsdException w:name="Light Grid Accent 1" w:semiHidden="0" w:uiPriority="62" w:unhideWhenUsed="0"/>
+    <w:lsdException w:name="Medium Shading 1 Accent 1" w:semiHidden="0" w:uiPriority="63" w:unhideWhenUsed="0"/>
+    <w:lsdException w:name="Medium Shading 2 Accent 1" w:semiHidden="0" w:uiPriority="64" w:unhideWhenUsed="0"/>
+    <w:lsdException w:name="Medium List 1 Accent 1" w:semiHidden="0" w:uiPriority="65" w:unhideWhenUsed="0"/>
+    <w:lsdException w:name="Revision" w:unhideWhenUsed="0"/>
+    <w:lsdException w:name="List Paragraph" w:semiHidden="0" w:uiPriority="34" w:unhideWhenUsed="0" w:qFormat="1"/>
+    <w:lsdException w:name="Quote" w:semiHidden="0" w:uiPriority="29" w:unhideWhenUsed="0" w:qFormat="1"/>
+    <w:lsdException w:name="Intense Quote" w:semiHidden="0" w:uiPriority="30" w:unhideWhenUsed="0" w:qFormat="1"/>
+    <w:lsdException w:name="Medium List 2 Accent 1" w:semiHidden="0" w:uiPriority="66" w:unhideWhenUsed="0"/>
+    <w:lsdException w:name="Medium Grid 1 Accent 1" w:semiHidden="0" w:uiPriority="67" w:unhideWhenUsed="0"/>
+    <w:lsdException w:name="Medium Grid 2 Accent 1" w:semiHidden="0" w:uiPriority="68" w:unhideWhenUsed="0"/>
+    <w:lsdException w:name="Medium Grid 3 Accent 1" w:semiHidden="0" w:uiPriority="69" w:unhideWhenUsed="0"/>
+    <w:lsdException w:name="Dark List Accent 1" w:semiHidden="0" w:uiPriority="70" w:unhideWhenUsed="0"/>
+    <w:lsdException w:name="Colorful Shading Accent 1" w:semiHidden="0" w:uiPriority="71" w:unhideWhenUsed="0"/>
+    <w:lsdException w:name="Colorful List Accent 1" w:semiHidden="0" w:uiPriority="72" w:unhideWhenUsed="0"/>
+    <w:lsdException w:name="Colorful Grid Accent 1" w:semiHidden="0" w:uiPriority="73" w:unhideWhenUsed="0"/>
+    <w:lsdException w:name="Light Shading Accent 2" w:semiHidden="0" w:uiPriority="60" w:unhideWhenUsed="0"/>
+    <w:lsdException w:name="Light List Accent 2" w:semiHidden="0" w:uiPriority="61" w:unhideWhenUsed="0"/>
+    <w:lsdException w:name="Light Grid Accent 2" w:semiHidden="0" w:uiPriority="62" w:unhideWhenUsed="0"/>
+    <w:lsdException w:name="Medium Shading 1 Accent 2" w:semiHidden="0" w:uiPriority="63" w:unhideWhenUsed="0"/>
+    <w:lsdException w:name="Medium Shading 2 Accent 2" w:semiHidden="0" w:uiPriority="64" w:unhideWhenUsed="0"/>
+    <w:lsdException w:name="Medium List 1 Accent 2" w:semiHidden="0" w:uiPriority="65" w:unhideWhenUsed="0"/>
+    <w:lsdException w:name="Medium List 2 Accent 2" w:semiHidden="0" w:uiPriority="66" w:unhideWhenUsed="0"/>
+    <w:lsdException w:name="Medium Grid 1 Accent 2" w:semiHidden="0" w:uiPriority="67" w:unhideWhenUsed="0"/>
+    <w:lsdException w:name="Medium Grid 2 Accent 2" w:semiHidden="0" w:uiPriority="68" w:unhideWhenUsed="0"/>
+    <w:lsdException w:name="Medium Grid 3 Accent 2" w:semiHidden="0" w:uiPriority="69" w:unhideWhenUsed="0"/>
+    <w:lsdException w:name="Dark List Accent 2" w:semiHidden="0" w:uiPriority="70" w:unhideWhenUsed="0"/>
+    <w:lsdException w:name="Colorful Shading Accent 2" w:semiHidden="0" w:uiPriority="71" w:unhideWhenUsed="0"/>
+    <w:lsdException w:name="Colorful List Accent 2" w:semiHidden="0" w:uiPriority="72" w:unhideWhenUsed="0"/>
+    <w:lsdException w:name="Colorful Grid Accent 2" w:semiHidden="0" w:uiPriority="73" w:unhideWhenUsed="0"/>
+    <w:lsdException w:name="Light Shading Accent 3" w:semiHidden="0" w:uiPriority="60" w:unhideWhenUsed="0"/>
+    <w:lsdException w:name="Light List Accent 3" w:semiHidden="0" w:uiPriority="61" w:unhideWhenUsed="0"/>
+    <w:lsdException w:name="Light Grid Accent 3" w:semiHidden="0" w:uiPriority="62" w:unhideWhenUsed="0"/>
+    <w:lsdException w:name="Medium Shading 1 Accent 3" w:semiHidden="0" w:uiPriority="63" w:unhideWhenUsed="0"/>
+    <w:lsdException w:name="Medium Shading 2 Accent 3" w:semiHidden="0" w:uiPriority="64" w:unhideWhenUsed="0"/>
+    <w:lsdException w:name="Medium List 1 Accent 3" w:semiHidden="0" w:uiPriority="65" w:unhideWhenUsed="0"/>
+    <w:lsdException w:name="Medium List 2 Accent 3" w:semiHidden="0" w:uiPriority="66" w:unhideWhenUsed="0"/>
+    <w:lsdException w:name="Medium Grid 1 Accent 3" w:semiHidden="0" w:uiPriority="67" w:unhideWhenUsed="0"/>
+    <w:lsdException w:name="Medium Grid 2 Accent 3" w:semiHidden="0" w:uiPriority="68" w:unhideWhenUsed="0"/>
+    <w:lsdException w:name="Medium Grid 3 Accent 3" w:semiHidden="0" w:uiPriority="69" w:unhideWhenUsed="0"/>
+    <w:lsdException w:name="Dark List Accent 3" w:semiHidden="0" w:uiPriority="70" w:unhideWhenUsed="0"/>
+    <w:lsdException w:name="Colorful Shading Accent 3" w:semiHidden="0" w:uiPriority="71" w:unhideWhenUsed="0"/>
+    <w:lsdException w:name="Colorful List Accent 3" w:semiHidden="0" w:uiPriority="72" w:unhideWhenUsed="0"/>
+    <w:lsdException w:name="Colorful Grid Accent 3" w:semiHidden="0" w:uiPriority="73" w:unhideWhenUsed="0"/>
+    <w:lsdException w:name="Light Shading Accent 4" w:semiHidden="0" w:uiPriority="60" w:unhideWhenUsed="0"/>
+    <w:lsdException w:name="Light List Accent 4" w:semiHidden="0" w:uiPriority="61" w:unhideWhenUsed="0"/>
+    <w:lsdException w:name="Light Grid Accent 4" w:semiHidden="0" w:uiPriority="62" w:unhideWhenUsed="0"/>
+    <w:lsdException w:name="Medium Shading 1 Accent 4" w:semiHidden="0" w:uiPriority="63" w:unhideWhenUsed="0"/>
+    <w:lsdException w:name="Medium Shading 2 Accent 4" w:semiHidden="0" w:uiPriority="64" w:unhideWhenUsed="0"/>
+    <w:lsdException w:name="Medium List 1 Accent 4" w:semiHidden="0" w:uiPriority="65" w:unhideWhenUsed="0"/>
+    <w:lsdException w:name="Medium List 2 Accent 4" w:semiHidden="0" w:uiPriority="66" w:unhideWhenUsed="0"/>
+    <w:lsdException w:name="Medium Grid 1 Accent 4" w:semiHidden="0" w:uiPriority="67" w:unhideWhenUsed="0"/>
+    <w:lsdException w:name="Medium Grid 2 Accent 4" w:semiHidden="0" w:uiPriority="68" w:unhideWhenUsed="0"/>
+    <w:lsdException w:name="Medium Grid 3 Accent 4" w:semiHidden="0" w:uiPriority="69" w:unhideWhenUsed="0"/>
+    <w:lsdException w:name="Dark List Accent 4" w:semiHidden="0" w:uiPriority="70" w:unhideWhenUsed="0"/>
+    <w:lsdException w:name="Colorful Shading Accent 4" w:semiHidden="0" w:uiPriority="71" w:unhideWhenUsed="0"/>
+    <w:lsdException w:name="Colorful List Accent 4" w:semiHidden="0" w:uiPriority="72" w:unhideWhenUsed="0"/>
+    <w:lsdException w:name="Colorful Grid Accent 4" w:semiHidden="0" w:uiPriority="73" w:unhideWhenUsed="0"/>
+    <w:lsdException w:name="Light Shading Accent 5" w:semiHidden="0" w:uiPriority="60" w:unhideWhenUsed="0"/>
+    <w:lsdException w:name="Light List Accent 5" w:semiHidden="0" w:uiPriority="61" w:unhideWhenUsed="0"/>
+    <w:lsdException w:name="Light Grid Accent 5" w:semiHidden="0" w:uiPriority="62" w:unhideWhenUsed="0"/>
+    <w:lsdException w:name="Medium Shading 1 Accent 5" w:semiHidden="0" w:uiPriority="63" w:unhideWhenUsed="0"/>
+    <w:lsdException w:name="Medium Shading 2 Accent 5" w:semiHidden="0" w:uiPriority="64" w:unhideWhenUsed="0"/>
+    <w:lsdException w:name="Medium List 1 Accent 5" w:semiHidden="0" w:uiPriority="65" w:unhideWhenUsed="0"/>
+    <w:lsdException w:name="Medium List 2 Accent 5" w:semiHidden="0" w:uiPriority="66" w:unhideWhenUsed="0"/>
+    <w:lsdException w:name="Medium Grid 1 Accent 5" w:semiHidden="0" w:uiPriority="67" w:unhideWhenUsed="0"/>
+    <w:lsdException w:name="Medium Grid 2 Accent 5" w:semiHidden="0" w:uiPriority="68" w:unhideWhenUsed="0"/>
+    <w:lsdException w:name="Medium Grid 3 Accent 5" w:semiHidden="0" w:uiPriority="69" w:unhideWhenUsed="0"/>
+    <w:lsdException w:name="Dark List Accent 5" w:semiHidden="0" w:uiPriority="70" w:unhideWhenUsed="0"/>
+    <w:lsdException w:name="Colorful Shading Accent 5" w:semiHidden="0" w:uiPriority="71" w:unhideWhenUsed="0"/>
+    <w:lsdException w:name="Colorful List Accent 5" w:semiHidden="0" w:uiPriority="72" w:unhideWhenUsed="0"/>
+    <w:lsdException w:name="Colorful Grid Accent 5" w:semiHidden="0" w:uiPriority="73" w:unhideWhenUsed="0"/>
+    <w:lsdException w:name="Light Shading Accent 6" w:semiHidden="0" w:uiPriority="60" w:unhideWhenUsed="0"/>
+    <w:lsdException w:name="Light List Accent 6" w:semiHidden="0" w:uiPriority="61" w:unhideWhenUsed="0"/>
+    <w:lsdException w:name="Light Grid Accent 6" w:semiHidden="0" w:uiPriority="62" w:unhideWhenUsed="0"/>
+    <w:lsdException w:name="Medium Shading 1 Accent 6" w:semiHidden="0" w:uiPriority="63" w:unhideWhenUsed="0"/>
+    <w:lsdException w:name="Medium Shading 2 Accent 6" w:semiHidden="0" w:uiPriority="64" w:unhideWhenUsed="0"/>
+    <w:lsdException w:name="Medium List 1 Accent 6" w:semiHidden="0" w:uiPriority="65" w:unhideWhenUsed="0"/>
+    <w:lsdException w:name="Medium List 2 Accent 6" w:semiHidden="0" w:uiPriority="66" w:unhideWhenUsed="0"/>
+    <w:lsdException w:name="Medium Grid 1 Accent 6" w:semiHidden="0" w:uiPriority="67" w:unhideWhenUsed="0"/>
+    <w:lsdException w:name="Medium Grid 2 Accent 6" w:semiHidden="0" w:uiPriority="68" w:unhideWhenUsed="0"/>
+    <w:lsdException w:name="Medium Grid 3 Accent 6" w:semiHidden="0" w:uiPriority="69" w:unhideWhenUsed="0"/>
+    <w:lsdException w:name="Dark List Accent 6" w:semiHidden="0" w:uiPriority="70" w:unhideWhenUsed="0"/>
+    <w:lsdException w:name="Colorful Shading Accent 6" w:semiHidden="0" w:uiPriority="71" w:unhideWhenUsed="0"/>
+    <w:lsdException w:name="Colorful List Accent 6" w:semiHidden="0" w:uiPriority="72" w:unhideWhenUsed="0"/>
+    <w:lsdException w:name="Colorful Grid Accent 6" w:semiHidden="0" w:uiPriority="73" w:unhideWhenUsed="0"/>
+    <w:lsdException w:name="Subtle Emphasis" w:semiHidden="0" w:uiPriority="19" w:unhideWhenUsed="0" w:qFormat="1"/>
+    <w:lsdException w:name="Intense Emphasis" w:semiHidden="0" w:uiPriority="21" w:unhideWhenUsed="0" w:qFormat="1"/>
+    <w:lsdException w:name="Subtle Reference" w:semiHidden="0" w:uiPriority="31" w:unhideWhenUsed="0" w:qFormat="1"/>
+    <w:lsdException w:name="Intense Reference" w:semiHidden="0" w:uiPriority="32" w:unhideWhenUsed="0" w:qFormat="1"/>
+    <w:lsdException w:name="Book Title" w:semiHidden="0" w:uiPriority="33" w:unhideWhenUsed="0" w:qFormat="1"/>
+    <w:lsdException w:name="Bibliography" w:uiPriority="37"/>
+    <w:lsdException w:name="TOC Heading" w:uiPriority="39" w:qFormat="1"/>
   </w:latentStyles>
   <w:style w:type="paragraph" w:default="1" w:styleId="Normal">
     <w:name w:val="Normal"/>
@@ -996,6 +953,333 @@
     <w:rPr>
       <w:color w:val="0000FF"/>
       <w:u w:val="single"/>
+    </w:rPr>
+  </w:style>
+  <w:style w:type="paragraph" w:styleId="BalloonText">
+    <w:name w:val="Balloon Text"/>
+    <w:basedOn w:val="Normal"/>
+    <w:link w:val="BalloonTextChar"/>
+    <w:uiPriority w:val="99"/>
+    <w:semiHidden/>
+    <w:unhideWhenUsed/>
+    <w:rsid w:val="0079189E"/>
+    <w:pPr>
+      <w:spacing w:after="0" w:line="240" w:lineRule="auto"/>
+    </w:pPr>
+    <w:rPr>
+      <w:rFonts w:ascii="Tahoma" w:hAnsi="Tahoma" w:cs="Tahoma"/>
+      <w:sz w:val="16"/>
+      <w:szCs w:val="16"/>
+    </w:rPr>
+  </w:style>
+  <w:style w:type="character" w:customStyle="1" w:styleId="BalloonTextChar">
+    <w:name w:val="Balloon Text Char"/>
+    <w:basedOn w:val="DefaultParagraphFont"/>
+    <w:link w:val="BalloonText"/>
+    <w:uiPriority w:val="99"/>
+    <w:semiHidden/>
+    <w:rsid w:val="0079189E"/>
+    <w:rPr>
+      <w:rFonts w:ascii="Tahoma" w:hAnsi="Tahoma" w:cs="Tahoma"/>
+      <w:sz w:val="16"/>
+      <w:szCs w:val="16"/>
+    </w:rPr>
+  </w:style>
+</w:styles>
+</file>
+
+<file path=word/stylesWithEffects.xml><?xml version="1.0" encoding="utf-8"?>
+<w:styles xmlns:wpc="http://schemas.microsoft.com/office/word/2010/wordprocessingCanvas" xmlns:mc="http://schemas.openxmlformats.org/markup-compatibility/2006" xmlns:o="urn:schemas-microsoft-com:office:office" xmlns:r="http://schemas.openxmlformats.org/officeDocument/2006/relationships" xmlns:m="http://schemas.openxmlformats.org/officeDocument/2006/math" xmlns:v="urn:schemas-microsoft-com:vml" xmlns:wp14="http://schemas.microsoft.com/office/word/2010/wordprocessingDrawing" xmlns:wp="http://schemas.openxmlformats.org/drawingml/2006/wordprocessingDrawing" xmlns:w10="urn:schemas-microsoft-com:office:word" xmlns:w="http://schemas.openxmlformats.org/wordprocessingml/2006/main" xmlns:w14="http://schemas.microsoft.com/office/word/2010/wordml" xmlns:wpg="http://schemas.microsoft.com/office/word/2010/wordprocessingGroup" xmlns:wpi="http://schemas.microsoft.com/office/word/2010/wordprocessingInk" xmlns:wne="http://schemas.microsoft.com/office/word/2006/wordml" xmlns:wps="http://schemas.microsoft.com/office/word/2010/wordprocessingShape" mc:Ignorable="w14 wp14">
+  <w:docDefaults>
+    <w:rPrDefault>
+      <w:rPr>
+        <w:rFonts w:asciiTheme="minorHAnsi" w:eastAsiaTheme="minorEastAsia" w:hAnsiTheme="minorHAnsi" w:cstheme="minorBidi"/>
+        <w:sz w:val="22"/>
+        <w:szCs w:val="22"/>
+        <w:lang w:val="en-US" w:eastAsia="ja-JP" w:bidi="ar-SA"/>
+      </w:rPr>
+    </w:rPrDefault>
+    <w:pPrDefault>
+      <w:pPr>
+        <w:spacing w:after="160" w:line="259" w:lineRule="auto"/>
+      </w:pPr>
+    </w:pPrDefault>
+  </w:docDefaults>
+  <w:latentStyles w:defLockedState="0" w:defUIPriority="99" w:defSemiHidden="1" w:defUnhideWhenUsed="1" w:defQFormat="0" w:count="267">
+    <w:lsdException w:name="Normal" w:semiHidden="0" w:uiPriority="0" w:unhideWhenUsed="0" w:qFormat="1"/>
+    <w:lsdException w:name="heading 1" w:semiHidden="0" w:uiPriority="9" w:unhideWhenUsed="0" w:qFormat="1"/>
+    <w:lsdException w:name="heading 2" w:uiPriority="9" w:qFormat="1"/>
+    <w:lsdException w:name="heading 3" w:uiPriority="9" w:qFormat="1"/>
+    <w:lsdException w:name="heading 4" w:uiPriority="9" w:qFormat="1"/>
+    <w:lsdException w:name="heading 5" w:uiPriority="9" w:qFormat="1"/>
+    <w:lsdException w:name="heading 6" w:uiPriority="9" w:qFormat="1"/>
+    <w:lsdException w:name="heading 7" w:uiPriority="9" w:qFormat="1"/>
+    <w:lsdException w:name="heading 8" w:uiPriority="9" w:qFormat="1"/>
+    <w:lsdException w:name="heading 9" w:uiPriority="9" w:qFormat="1"/>
+    <w:lsdException w:name="toc 1" w:uiPriority="39"/>
+    <w:lsdException w:name="toc 2" w:uiPriority="39"/>
+    <w:lsdException w:name="toc 3" w:uiPriority="39"/>
+    <w:lsdException w:name="toc 4" w:uiPriority="39"/>
+    <w:lsdException w:name="toc 5" w:uiPriority="39"/>
+    <w:lsdException w:name="toc 6" w:uiPriority="39"/>
+    <w:lsdException w:name="toc 7" w:uiPriority="39"/>
+    <w:lsdException w:name="toc 8" w:uiPriority="39"/>
+    <w:lsdException w:name="toc 9" w:uiPriority="39"/>
+    <w:lsdException w:name="caption" w:uiPriority="35" w:qFormat="1"/>
+    <w:lsdException w:name="Title" w:semiHidden="0" w:uiPriority="10" w:unhideWhenUsed="0" w:qFormat="1"/>
+    <w:lsdException w:name="Default Paragraph Font" w:uiPriority="1"/>
+    <w:lsdException w:name="Subtitle" w:semiHidden="0" w:uiPriority="11" w:unhideWhenUsed="0" w:qFormat="1"/>
+    <w:lsdException w:name="Strong" w:semiHidden="0" w:uiPriority="22" w:unhideWhenUsed="0" w:qFormat="1"/>
+    <w:lsdException w:name="Emphasis" w:semiHidden="0" w:uiPriority="20" w:unhideWhenUsed="0" w:qFormat="1"/>
+    <w:lsdException w:name="Table Grid" w:semiHidden="0" w:uiPriority="39" w:unhideWhenUsed="0"/>
+    <w:lsdException w:name="Placeholder Text" w:unhideWhenUsed="0"/>
+    <w:lsdException w:name="No Spacing" w:semiHidden="0" w:uiPriority="1" w:unhideWhenUsed="0" w:qFormat="1"/>
+    <w:lsdException w:name="Light Shading" w:semiHidden="0" w:uiPriority="60" w:unhideWhenUsed="0"/>
+    <w:lsdException w:name="Light List" w:semiHidden="0" w:uiPriority="61" w:unhideWhenUsed="0"/>
+    <w:lsdException w:name="Light Grid" w:semiHidden="0" w:uiPriority="62" w:unhideWhenUsed="0"/>
+    <w:lsdException w:name="Medium Shading 1" w:semiHidden="0" w:uiPriority="63" w:unhideWhenUsed="0"/>
+    <w:lsdException w:name="Medium Shading 2" w:semiHidden="0" w:uiPriority="64" w:unhideWhenUsed="0"/>
+    <w:lsdException w:name="Medium List 1" w:semiHidden="0" w:uiPriority="65" w:unhideWhenUsed="0"/>
+    <w:lsdException w:name="Medium List 2" w:semiHidden="0" w:uiPriority="66" w:unhideWhenUsed="0"/>
+    <w:lsdException w:name="Medium Grid 1" w:semiHidden="0" w:uiPriority="67" w:unhideWhenUsed="0"/>
+    <w:lsdException w:name="Medium Grid 2" w:semiHidden="0" w:uiPriority="68" w:unhideWhenUsed="0"/>
+    <w:lsdException w:name="Medium Grid 3" w:semiHidden="0" w:uiPriority="69" w:unhideWhenUsed="0"/>
+    <w:lsdException w:name="Dark List" w:semiHidden="0" w:uiPriority="70" w:unhideWhenUsed="0"/>
+    <w:lsdException w:name="Colorful Shading" w:semiHidden="0" w:uiPriority="71" w:unhideWhenUsed="0"/>
+    <w:lsdException w:name="Colorful List" w:semiHidden="0" w:uiPriority="72" w:unhideWhenUsed="0"/>
+    <w:lsdException w:name="Colorful Grid" w:semiHidden="0" w:uiPriority="73" w:unhideWhenUsed="0"/>
+    <w:lsdException w:name="Light Shading Accent 1" w:semiHidden="0" w:uiPriority="60" w:unhideWhenUsed="0"/>
+    <w:lsdException w:name="Light List Accent 1" w:semiHidden="0" w:uiPriority="61" w:unhideWhenUsed="0"/>
+    <w:lsdException w:name="Light Grid Accent 1" w:semiHidden="0" w:uiPriority="62" w:unhideWhenUsed="0"/>
+    <w:lsdException w:name="Medium Shading 1 Accent 1" w:semiHidden="0" w:uiPriority="63" w:unhideWhenUsed="0"/>
+    <w:lsdException w:name="Medium Shading 2 Accent 1" w:semiHidden="0" w:uiPriority="64" w:unhideWhenUsed="0"/>
+    <w:lsdException w:name="Medium List 1 Accent 1" w:semiHidden="0" w:uiPriority="65" w:unhideWhenUsed="0"/>
+    <w:lsdException w:name="Revision" w:unhideWhenUsed="0"/>
+    <w:lsdException w:name="List Paragraph" w:semiHidden="0" w:uiPriority="34" w:unhideWhenUsed="0" w:qFormat="1"/>
+    <w:lsdException w:name="Quote" w:semiHidden="0" w:uiPriority="29" w:unhideWhenUsed="0" w:qFormat="1"/>
+    <w:lsdException w:name="Intense Quote" w:semiHidden="0" w:uiPriority="30" w:unhideWhenUsed="0" w:qFormat="1"/>
+    <w:lsdException w:name="Medium List 2 Accent 1" w:semiHidden="0" w:uiPriority="66" w:unhideWhenUsed="0"/>
+    <w:lsdException w:name="Medium Grid 1 Accent 1" w:semiHidden="0" w:uiPriority="67" w:unhideWhenUsed="0"/>
+    <w:lsdException w:name="Medium Grid 2 Accent 1" w:semiHidden="0" w:uiPriority="68" w:unhideWhenUsed="0"/>
+    <w:lsdException w:name="Medium Grid 3 Accent 1" w:semiHidden="0" w:uiPriority="69" w:unhideWhenUsed="0"/>
+    <w:lsdException w:name="Dark List Accent 1" w:semiHidden="0" w:uiPriority="70" w:unhideWhenUsed="0"/>
+    <w:lsdException w:name="Colorful Shading Accent 1" w:semiHidden="0" w:uiPriority="71" w:unhideWhenUsed="0"/>
+    <w:lsdException w:name="Colorful List Accent 1" w:semiHidden="0" w:uiPriority="72" w:unhideWhenUsed="0"/>
+    <w:lsdException w:name="Colorful Grid Accent 1" w:semiHidden="0" w:uiPriority="73" w:unhideWhenUsed="0"/>
+    <w:lsdException w:name="Light Shading Accent 2" w:semiHidden="0" w:uiPriority="60" w:unhideWhenUsed="0"/>
+    <w:lsdException w:name="Light List Accent 2" w:semiHidden="0" w:uiPriority="61" w:unhideWhenUsed="0"/>
+    <w:lsdException w:name="Light Grid Accent 2" w:semiHidden="0" w:uiPriority="62" w:unhideWhenUsed="0"/>
+    <w:lsdException w:name="Medium Shading 1 Accent 2" w:semiHidden="0" w:uiPriority="63" w:unhideWhenUsed="0"/>
+    <w:lsdException w:name="Medium Shading 2 Accent 2" w:semiHidden="0" w:uiPriority="64" w:unhideWhenUsed="0"/>
+    <w:lsdException w:name="Medium List 1 Accent 2" w:semiHidden="0" w:uiPriority="65" w:unhideWhenUsed="0"/>
+    <w:lsdException w:name="Medium List 2 Accent 2" w:semiHidden="0" w:uiPriority="66" w:unhideWhenUsed="0"/>
+    <w:lsdException w:name="Medium Grid 1 Accent 2" w:semiHidden="0" w:uiPriority="67" w:unhideWhenUsed="0"/>
+    <w:lsdException w:name="Medium Grid 2 Accent 2" w:semiHidden="0" w:uiPriority="68" w:unhideWhenUsed="0"/>
+    <w:lsdException w:name="Medium Grid 3 Accent 2" w:semiHidden="0" w:uiPriority="69" w:unhideWhenUsed="0"/>
+    <w:lsdException w:name="Dark List Accent 2" w:semiHidden="0" w:uiPriority="70" w:unhideWhenUsed="0"/>
+    <w:lsdException w:name="Colorful Shading Accent 2" w:semiHidden="0" w:uiPriority="71" w:unhideWhenUsed="0"/>
+    <w:lsdException w:name="Colorful List Accent 2" w:semiHidden="0" w:uiPriority="72" w:unhideWhenUsed="0"/>
+    <w:lsdException w:name="Colorful Grid Accent 2" w:semiHidden="0" w:uiPriority="73" w:unhideWhenUsed="0"/>
+    <w:lsdException w:name="Light Shading Accent 3" w:semiHidden="0" w:uiPriority="60" w:unhideWhenUsed="0"/>
+    <w:lsdException w:name="Light List Accent 3" w:semiHidden="0" w:uiPriority="61" w:unhideWhenUsed="0"/>
+    <w:lsdException w:name="Light Grid Accent 3" w:semiHidden="0" w:uiPriority="62" w:unhideWhenUsed="0"/>
+    <w:lsdException w:name="Medium Shading 1 Accent 3" w:semiHidden="0" w:uiPriority="63" w:unhideWhenUsed="0"/>
+    <w:lsdException w:name="Medium Shading 2 Accent 3" w:semiHidden="0" w:uiPriority="64" w:unhideWhenUsed="0"/>
+    <w:lsdException w:name="Medium List 1 Accent 3" w:semiHidden="0" w:uiPriority="65" w:unhideWhenUsed="0"/>
+    <w:lsdException w:name="Medium List 2 Accent 3" w:semiHidden="0" w:uiPriority="66" w:unhideWhenUsed="0"/>
+    <w:lsdException w:name="Medium Grid 1 Accent 3" w:semiHidden="0" w:uiPriority="67" w:unhideWhenUsed="0"/>
+    <w:lsdException w:name="Medium Grid 2 Accent 3" w:semiHidden="0" w:uiPriority="68" w:unhideWhenUsed="0"/>
+    <w:lsdException w:name="Medium Grid 3 Accent 3" w:semiHidden="0" w:uiPriority="69" w:unhideWhenUsed="0"/>
+    <w:lsdException w:name="Dark List Accent 3" w:semiHidden="0" w:uiPriority="70" w:unhideWhenUsed="0"/>
+    <w:lsdException w:name="Colorful Shading Accent 3" w:semiHidden="0" w:uiPriority="71" w:unhideWhenUsed="0"/>
+    <w:lsdException w:name="Colorful List Accent 3" w:semiHidden="0" w:uiPriority="72" w:unhideWhenUsed="0"/>
+    <w:lsdException w:name="Colorful Grid Accent 3" w:semiHidden="0" w:uiPriority="73" w:unhideWhenUsed="0"/>
+    <w:lsdException w:name="Light Shading Accent 4" w:semiHidden="0" w:uiPriority="60" w:unhideWhenUsed="0"/>
+    <w:lsdException w:name="Light List Accent 4" w:semiHidden="0" w:uiPriority="61" w:unhideWhenUsed="0"/>
+    <w:lsdException w:name="Light Grid Accent 4" w:semiHidden="0" w:uiPriority="62" w:unhideWhenUsed="0"/>
+    <w:lsdException w:name="Medium Shading 1 Accent 4" w:semiHidden="0" w:uiPriority="63" w:unhideWhenUsed="0"/>
+    <w:lsdException w:name="Medium Shading 2 Accent 4" w:semiHidden="0" w:uiPriority="64" w:unhideWhenUsed="0"/>
+    <w:lsdException w:name="Medium List 1 Accent 4" w:semiHidden="0" w:uiPriority="65" w:unhideWhenUsed="0"/>
+    <w:lsdException w:name="Medium List 2 Accent 4" w:semiHidden="0" w:uiPriority="66" w:unhideWhenUsed="0"/>
+    <w:lsdException w:name="Medium Grid 1 Accent 4" w:semiHidden="0" w:uiPriority="67" w:unhideWhenUsed="0"/>
+    <w:lsdException w:name="Medium Grid 2 Accent 4" w:semiHidden="0" w:uiPriority="68" w:unhideWhenUsed="0"/>
+    <w:lsdException w:name="Medium Grid 3 Accent 4" w:semiHidden="0" w:uiPriority="69" w:unhideWhenUsed="0"/>
+    <w:lsdException w:name="Dark List Accent 4" w:semiHidden="0" w:uiPriority="70" w:unhideWhenUsed="0"/>
+    <w:lsdException w:name="Colorful Shading Accent 4" w:semiHidden="0" w:uiPriority="71" w:unhideWhenUsed="0"/>
+    <w:lsdException w:name="Colorful List Accent 4" w:semiHidden="0" w:uiPriority="72" w:unhideWhenUsed="0"/>
+    <w:lsdException w:name="Colorful Grid Accent 4" w:semiHidden="0" w:uiPriority="73" w:unhideWhenUsed="0"/>
+    <w:lsdException w:name="Light Shading Accent 5" w:semiHidden="0" w:uiPriority="60" w:unhideWhenUsed="0"/>
+    <w:lsdException w:name="Light List Accent 5" w:semiHidden="0" w:uiPriority="61" w:unhideWhenUsed="0"/>
+    <w:lsdException w:name="Light Grid Accent 5" w:semiHidden="0" w:uiPriority="62" w:unhideWhenUsed="0"/>
+    <w:lsdException w:name="Medium Shading 1 Accent 5" w:semiHidden="0" w:uiPriority="63" w:unhideWhenUsed="0"/>
+    <w:lsdException w:name="Medium Shading 2 Accent 5" w:semiHidden="0" w:uiPriority="64" w:unhideWhenUsed="0"/>
+    <w:lsdException w:name="Medium List 1 Accent 5" w:semiHidden="0" w:uiPriority="65" w:unhideWhenUsed="0"/>
+    <w:lsdException w:name="Medium List 2 Accent 5" w:semiHidden="0" w:uiPriority="66" w:unhideWhenUsed="0"/>
+    <w:lsdException w:name="Medium Grid 1 Accent 5" w:semiHidden="0" w:uiPriority="67" w:unhideWhenUsed="0"/>
+    <w:lsdException w:name="Medium Grid 2 Accent 5" w:semiHidden="0" w:uiPriority="68" w:unhideWhenUsed="0"/>
+    <w:lsdException w:name="Medium Grid 3 Accent 5" w:semiHidden="0" w:uiPriority="69" w:unhideWhenUsed="0"/>
+    <w:lsdException w:name="Dark List Accent 5" w:semiHidden="0" w:uiPriority="70" w:unhideWhenUsed="0"/>
+    <w:lsdException w:name="Colorful Shading Accent 5" w:semiHidden="0" w:uiPriority="71" w:unhideWhenUsed="0"/>
+    <w:lsdException w:name="Colorful List Accent 5" w:semiHidden="0" w:uiPriority="72" w:unhideWhenUsed="0"/>
+    <w:lsdException w:name="Colorful Grid Accent 5" w:semiHidden="0" w:uiPriority="73" w:unhideWhenUsed="0"/>
+    <w:lsdException w:name="Light Shading Accent 6" w:semiHidden="0" w:uiPriority="60" w:unhideWhenUsed="0"/>
+    <w:lsdException w:name="Light List Accent 6" w:semiHidden="0" w:uiPriority="61" w:unhideWhenUsed="0"/>
+    <w:lsdException w:name="Light Grid Accent 6" w:semiHidden="0" w:uiPriority="62" w:unhideWhenUsed="0"/>
+    <w:lsdException w:name="Medium Shading 1 Accent 6" w:semiHidden="0" w:uiPriority="63" w:unhideWhenUsed="0"/>
+    <w:lsdException w:name="Medium Shading 2 Accent 6" w:semiHidden="0" w:uiPriority="64" w:unhideWhenUsed="0"/>
+    <w:lsdException w:name="Medium List 1 Accent 6" w:semiHidden="0" w:uiPriority="65" w:unhideWhenUsed="0"/>
+    <w:lsdException w:name="Medium List 2 Accent 6" w:semiHidden="0" w:uiPriority="66" w:unhideWhenUsed="0"/>
+    <w:lsdException w:name="Medium Grid 1 Accent 6" w:semiHidden="0" w:uiPriority="67" w:unhideWhenUsed="0"/>
+    <w:lsdException w:name="Medium Grid 2 Accent 6" w:semiHidden="0" w:uiPriority="68" w:unhideWhenUsed="0"/>
+    <w:lsdException w:name="Medium Grid 3 Accent 6" w:semiHidden="0" w:uiPriority="69" w:unhideWhenUsed="0"/>
+    <w:lsdException w:name="Dark List Accent 6" w:semiHidden="0" w:uiPriority="70" w:unhideWhenUsed="0"/>
+    <w:lsdException w:name="Colorful Shading Accent 6" w:semiHidden="0" w:uiPriority="71" w:unhideWhenUsed="0"/>
+    <w:lsdException w:name="Colorful List Accent 6" w:semiHidden="0" w:uiPriority="72" w:unhideWhenUsed="0"/>
+    <w:lsdException w:name="Colorful Grid Accent 6" w:semiHidden="0" w:uiPriority="73" w:unhideWhenUsed="0"/>
+    <w:lsdException w:name="Subtle Emphasis" w:semiHidden="0" w:uiPriority="19" w:unhideWhenUsed="0" w:qFormat="1"/>
+    <w:lsdException w:name="Intense Emphasis" w:semiHidden="0" w:uiPriority="21" w:unhideWhenUsed="0" w:qFormat="1"/>
+    <w:lsdException w:name="Subtle Reference" w:semiHidden="0" w:uiPriority="31" w:unhideWhenUsed="0" w:qFormat="1"/>
+    <w:lsdException w:name="Intense Reference" w:semiHidden="0" w:uiPriority="32" w:unhideWhenUsed="0" w:qFormat="1"/>
+    <w:lsdException w:name="Book Title" w:semiHidden="0" w:uiPriority="33" w:unhideWhenUsed="0" w:qFormat="1"/>
+    <w:lsdException w:name="Bibliography" w:uiPriority="37"/>
+    <w:lsdException w:name="TOC Heading" w:uiPriority="39" w:qFormat="1"/>
+  </w:latentStyles>
+  <w:style w:type="paragraph" w:default="1" w:styleId="Normal">
+    <w:name w:val="Normal"/>
+    <w:qFormat/>
+  </w:style>
+  <w:style w:type="character" w:default="1" w:styleId="DefaultParagraphFont">
+    <w:name w:val="Default Paragraph Font"/>
+    <w:uiPriority w:val="1"/>
+    <w:semiHidden/>
+    <w:unhideWhenUsed/>
+  </w:style>
+  <w:style w:type="table" w:default="1" w:styleId="TableNormal">
+    <w:name w:val="Normal Table"/>
+    <w:uiPriority w:val="99"/>
+    <w:semiHidden/>
+    <w:unhideWhenUsed/>
+    <w:tblPr>
+      <w:tblInd w:w="0" w:type="dxa"/>
+      <w:tblCellMar>
+        <w:top w:w="0" w:type="dxa"/>
+        <w:left w:w="108" w:type="dxa"/>
+        <w:bottom w:w="0" w:type="dxa"/>
+        <w:right w:w="108" w:type="dxa"/>
+      </w:tblCellMar>
+    </w:tblPr>
+  </w:style>
+  <w:style w:type="numbering" w:default="1" w:styleId="NoList">
+    <w:name w:val="No List"/>
+    <w:uiPriority w:val="99"/>
+    <w:semiHidden/>
+    <w:unhideWhenUsed/>
+  </w:style>
+  <w:style w:type="paragraph" w:styleId="NormalWeb">
+    <w:name w:val="Normal (Web)"/>
+    <w:basedOn w:val="Normal"/>
+    <w:uiPriority w:val="99"/>
+    <w:semiHidden/>
+    <w:unhideWhenUsed/>
+    <w:rsid w:val="00D92E4F"/>
+    <w:pPr>
+      <w:spacing w:before="100" w:beforeAutospacing="1" w:after="100" w:afterAutospacing="1" w:line="240" w:lineRule="auto"/>
+    </w:pPr>
+    <w:rPr>
+      <w:rFonts w:ascii="Times New Roman" w:eastAsia="Times New Roman" w:hAnsi="Times New Roman" w:cs="Times New Roman"/>
+      <w:sz w:val="24"/>
+      <w:szCs w:val="24"/>
+    </w:rPr>
+  </w:style>
+  <w:style w:type="paragraph" w:styleId="Header">
+    <w:name w:val="header"/>
+    <w:basedOn w:val="Normal"/>
+    <w:link w:val="HeaderChar"/>
+    <w:uiPriority w:val="99"/>
+    <w:unhideWhenUsed/>
+    <w:rsid w:val="00D92E4F"/>
+    <w:pPr>
+      <w:tabs>
+        <w:tab w:val="center" w:pos="4680"/>
+        <w:tab w:val="right" w:pos="9360"/>
+      </w:tabs>
+      <w:spacing w:after="0" w:line="240" w:lineRule="auto"/>
+    </w:pPr>
+  </w:style>
+  <w:style w:type="character" w:customStyle="1" w:styleId="HeaderChar">
+    <w:name w:val="Header Char"/>
+    <w:basedOn w:val="DefaultParagraphFont"/>
+    <w:link w:val="Header"/>
+    <w:uiPriority w:val="99"/>
+    <w:rsid w:val="00D92E4F"/>
+  </w:style>
+  <w:style w:type="paragraph" w:styleId="Footer">
+    <w:name w:val="footer"/>
+    <w:basedOn w:val="Normal"/>
+    <w:link w:val="FooterChar"/>
+    <w:uiPriority w:val="99"/>
+    <w:unhideWhenUsed/>
+    <w:rsid w:val="00D92E4F"/>
+    <w:pPr>
+      <w:tabs>
+        <w:tab w:val="center" w:pos="4680"/>
+        <w:tab w:val="right" w:pos="9360"/>
+      </w:tabs>
+      <w:spacing w:after="0" w:line="240" w:lineRule="auto"/>
+    </w:pPr>
+  </w:style>
+  <w:style w:type="character" w:customStyle="1" w:styleId="FooterChar">
+    <w:name w:val="Footer Char"/>
+    <w:basedOn w:val="DefaultParagraphFont"/>
+    <w:link w:val="Footer"/>
+    <w:uiPriority w:val="99"/>
+    <w:rsid w:val="00D92E4F"/>
+  </w:style>
+  <w:style w:type="character" w:customStyle="1" w:styleId="apple-converted-space">
+    <w:name w:val="apple-converted-space"/>
+    <w:basedOn w:val="DefaultParagraphFont"/>
+    <w:rsid w:val="00F25056"/>
+  </w:style>
+  <w:style w:type="character" w:styleId="Hyperlink">
+    <w:name w:val="Hyperlink"/>
+    <w:basedOn w:val="DefaultParagraphFont"/>
+    <w:uiPriority w:val="99"/>
+    <w:semiHidden/>
+    <w:unhideWhenUsed/>
+    <w:rsid w:val="00F25056"/>
+    <w:rPr>
+      <w:color w:val="0000FF"/>
+      <w:u w:val="single"/>
+    </w:rPr>
+  </w:style>
+  <w:style w:type="paragraph" w:styleId="BalloonText">
+    <w:name w:val="Balloon Text"/>
+    <w:basedOn w:val="Normal"/>
+    <w:link w:val="BalloonTextChar"/>
+    <w:uiPriority w:val="99"/>
+    <w:semiHidden/>
+    <w:unhideWhenUsed/>
+    <w:rsid w:val="0079189E"/>
+    <w:pPr>
+      <w:spacing w:after="0" w:line="240" w:lineRule="auto"/>
+    </w:pPr>
+    <w:rPr>
+      <w:rFonts w:ascii="Tahoma" w:hAnsi="Tahoma" w:cs="Tahoma"/>
+      <w:sz w:val="16"/>
+      <w:szCs w:val="16"/>
+    </w:rPr>
+  </w:style>
+  <w:style w:type="character" w:customStyle="1" w:styleId="BalloonTextChar">
+    <w:name w:val="Balloon Text Char"/>
+    <w:basedOn w:val="DefaultParagraphFont"/>
+    <w:link w:val="BalloonText"/>
+    <w:uiPriority w:val="99"/>
+    <w:semiHidden/>
+    <w:rsid w:val="0079189E"/>
+    <w:rPr>
+      <w:rFonts w:ascii="Tahoma" w:hAnsi="Tahoma" w:cs="Tahoma"/>
+      <w:sz w:val="16"/>
+      <w:szCs w:val="16"/>
     </w:rPr>
   </w:style>
 </w:styles>
@@ -1044,7 +1328,7 @@
     </a:clrScheme>
     <a:fontScheme name="Office">
       <a:majorFont>
-        <a:latin typeface="Calibri Light" panose="020F0302020204030204"/>
+        <a:latin typeface="Calibri Light"/>
         <a:ea typeface=""/>
         <a:cs typeface=""/>
         <a:font script="Jpan" typeface="ＭＳ ゴシック"/>
@@ -1079,7 +1363,7 @@
         <a:font script="Geor" typeface="Sylfaen"/>
       </a:majorFont>
       <a:minorFont>
-        <a:latin typeface="Calibri" panose="020F0502020204030204"/>
+        <a:latin typeface="Calibri"/>
         <a:ea typeface=""/>
         <a:cs typeface=""/>
         <a:font script="Jpan" typeface="ＭＳ 明朝"/>
@@ -1256,7 +1540,7 @@
   <a:extraClrSchemeLst/>
   <a:extLst>
     <a:ext uri="{05A4C25C-085E-4340-85A3-A5531E510DB2}">
-      <thm15:themeFamily xmlns:thm15="http://schemas.microsoft.com/office/thememl/2012/main" name="Office Theme" id="{62F939B6-93AF-4DB8-9C6B-D6C7DFDC589F}" vid="{4A3C46E8-61CC-4603-A589-7422A47A8E4A}"/>
+      <thm15:themeFamily xmlns:thm15="http://schemas.microsoft.com/office/thememl/2012/main" xmlns="" name="Office Theme" id="{62F939B6-93AF-4DB8-9C6B-D6C7DFDC589F}" vid="{4A3C46E8-61CC-4603-A589-7422A47A8E4A}"/>
     </a:ext>
   </a:extLst>
 </a:theme>

</xml_diff>